<commit_message>
Uploada PART II lecture notes
</commit_message>
<xml_diff>
--- a/EE5003/Some_doc/VEC - names.docx
+++ b/EE5003/Some_doc/VEC - names.docx
@@ -1,6 +1,6 @@
 
 <file path=word/document.xml><?xml version="1.0" encoding="utf-8"?>
-<w:document xmlns:wpc="http://schemas.microsoft.com/office/word/2010/wordprocessingCanvas" xmlns:cx="http://schemas.microsoft.com/office/drawing/2014/chartex" xmlns:cx1="http://schemas.microsoft.com/office/drawing/2015/9/8/chartex" xmlns:cx2="http://schemas.microsoft.com/office/drawing/2015/10/21/chartex" xmlns:cx3="http://schemas.microsoft.com/office/drawing/2016/5/9/chartex" xmlns:cx4="http://schemas.microsoft.com/office/drawing/2016/5/10/chartex" xmlns:cx5="http://schemas.microsoft.com/office/drawing/2016/5/11/chartex" xmlns:cx6="http://schemas.microsoft.com/office/drawing/2016/5/12/chartex" xmlns:cx7="http://schemas.microsoft.com/office/drawing/2016/5/13/chartex" xmlns:cx8="http://schemas.microsoft.com/office/drawing/2016/5/14/chartex" xmlns:mc="http://schemas.openxmlformats.org/markup-compatibility/2006" xmlns:aink="http://schemas.microsoft.com/office/drawing/2016/ink" xmlns:am3d="http://schemas.microsoft.com/office/drawing/2017/model3d" xmlns:o="urn:schemas-microsoft-com:office:office" xmlns:r="http://schemas.openxmlformats.org/officeDocument/2006/relationships" xmlns:m="http://schemas.openxmlformats.org/officeDocument/2006/math" xmlns:v="urn:schemas-microsoft-com:vml" xmlns:wp14="http://schemas.microsoft.com/office/word/2010/wordprocessingDrawing" xmlns:wp="http://schemas.openxmlformats.org/drawingml/2006/wordprocessingDrawing" xmlns:w10="urn:schemas-microsoft-com:office:word" xmlns:w="http://schemas.openxmlformats.org/wordprocessingml/2006/main" xmlns:w14="http://schemas.microsoft.com/office/word/2010/wordml" xmlns:w15="http://schemas.microsoft.com/office/word/2012/wordml" xmlns:w16cex="http://schemas.microsoft.com/office/word/2018/wordml/cex" xmlns:w16cid="http://schemas.microsoft.com/office/word/2016/wordml/cid" xmlns:w16="http://schemas.microsoft.com/office/word/2018/wordml" xmlns:w16sdtdh="http://schemas.microsoft.com/office/word/2020/wordml/sdtdatahash" xmlns:w16se="http://schemas.microsoft.com/office/word/2015/wordml/symex" xmlns:wpg="http://schemas.microsoft.com/office/word/2010/wordprocessingGroup" xmlns:wpi="http://schemas.microsoft.com/office/word/2010/wordprocessingInk" xmlns:wne="http://schemas.microsoft.com/office/word/2006/wordml" xmlns:wps="http://schemas.microsoft.com/office/word/2010/wordprocessingShape" mc:Ignorable="w14 w15 w16se w16cid w16 w16cex w16sdtdh wp14">
+<w:document xmlns:wpc="http://schemas.microsoft.com/office/word/2010/wordprocessingCanvas" xmlns:mc="http://schemas.openxmlformats.org/markup-compatibility/2006" xmlns:o="urn:schemas-microsoft-com:office:office" xmlns:r="http://schemas.openxmlformats.org/officeDocument/2006/relationships" xmlns:m="http://schemas.openxmlformats.org/officeDocument/2006/math" xmlns:v="urn:schemas-microsoft-com:vml" xmlns:wp14="http://schemas.microsoft.com/office/word/2010/wordprocessingDrawing" xmlns:wp="http://schemas.openxmlformats.org/drawingml/2006/wordprocessingDrawing" xmlns:w="http://schemas.openxmlformats.org/wordprocessingml/2006/main" xmlns:w14="http://schemas.microsoft.com/office/word/2010/wordml" xmlns:w10="urn:schemas-microsoft-com:office:word" xmlns:w15="http://schemas.microsoft.com/office/word/2012/wordml" xmlns:wpg="http://schemas.microsoft.com/office/word/2010/wordprocessingGroup" xmlns:wpi="http://schemas.microsoft.com/office/word/2010/wordprocessingInk" xmlns:wne="http://schemas.microsoft.com/office/word/2006/wordml" xmlns:wps="http://schemas.microsoft.com/office/word/2010/wordprocessingShape" xmlns:wpsCustomData="http://www.wps.cn/officeDocument/2013/wpsCustomData" mc:Ignorable="w14 w15 wp14">
   <w:body>
     <w:p>
       <w:pPr>
@@ -14,12 +14,11 @@
         <w:rPr>
           <w:b/>
           <w:bCs/>
-          <w:noProof/>
         </w:rPr>
         <mc:AlternateContent>
           <mc:Choice Requires="wps">
             <w:drawing>
-              <wp:anchor distT="45720" distB="45720" distL="114300" distR="114300" simplePos="0" relativeHeight="251697152" behindDoc="0" locked="0" layoutInCell="1" allowOverlap="1" wp14:anchorId="52855D04" wp14:editId="6FD61BE4">
+              <wp:anchor distT="45720" distB="45720" distL="114300" distR="114300" simplePos="0" relativeHeight="251677696" behindDoc="0" locked="0" layoutInCell="1" allowOverlap="1">
                 <wp:simplePos x="0" y="0"/>
                 <wp:positionH relativeFrom="column">
                   <wp:posOffset>4114800</wp:posOffset>
@@ -31,9 +30,7 @@
                 <wp:effectExtent l="0" t="0" r="19050" b="15875"/>
                 <wp:wrapNone/>
                 <wp:docPr id="24" name="Text Box 2"/>
-                <wp:cNvGraphicFramePr>
-                  <a:graphicFrameLocks xmlns:a="http://schemas.openxmlformats.org/drawingml/2006/main"/>
-                </wp:cNvGraphicFramePr>
+                <wp:cNvGraphicFramePr/>
                 <a:graphic xmlns:a="http://schemas.openxmlformats.org/drawingml/2006/main">
                   <a:graphicData uri="http://schemas.microsoft.com/office/word/2010/wordprocessingShape">
                     <wps:wsp>
@@ -56,8 +53,6 @@
                             <a:srgbClr val="000000"/>
                           </a:solidFill>
                           <a:miter lim="800000"/>
-                          <a:headEnd/>
-                          <a:tailEnd/>
                         </a:ln>
                       </wps:spPr>
                       <wps:txbx>
@@ -119,7 +114,7 @@
                     </wps:wsp>
                   </a:graphicData>
                 </a:graphic>
-                <wp14:sizeRelH relativeFrom="margin">
+                <wp14:sizeRelH relativeFrom="page">
                   <wp14:pctWidth>0</wp14:pctWidth>
                 </wp14:sizeRelH>
                 <wp14:sizeRelV relativeFrom="margin">
@@ -130,12 +125,12 @@
           </mc:Choice>
           <mc:Fallback>
             <w:pict>
-              <v:shapetype w14:anchorId="52855D04" id="_x0000_t202" coordsize="21600,21600" o:spt="202" path="m,l,21600r21600,l21600,xe">
-                <v:stroke joinstyle="miter"/>
-                <v:path gradientshapeok="t" o:connecttype="rect"/>
-              </v:shapetype>
-              <v:shape id="Text Box 2" o:spid="_x0000_s1026" type="#_x0000_t202" style="position:absolute;margin-left:324pt;margin-top:337pt;width:138pt;height:48.2pt;z-index:251697152;visibility:visible;mso-wrap-style:square;mso-width-percent:0;mso-height-percent:200;mso-wrap-distance-left:9pt;mso-wrap-distance-top:3.6pt;mso-wrap-distance-right:9pt;mso-wrap-distance-bottom:3.6pt;mso-position-horizontal:absolute;mso-position-horizontal-relative:text;mso-position-vertical:absolute;mso-position-vertical-relative:page;mso-width-percent:0;mso-height-percent:200;mso-width-relative:margin;mso-height-relative:margin;v-text-anchor:top" o:gfxdata="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">
-                <v:textbox style="mso-fit-shape-to-text:t">
+              <v:shape id="Text Box 2" o:spid="_x0000_s1026" o:spt="202" type="#_x0000_t202" style="position:absolute;left:0pt;margin-left:324pt;margin-top:337pt;height:48.2pt;width:138pt;mso-position-vertical-relative:page;z-index:251677696;mso-width-relative:page;mso-height-relative:margin;mso-height-percent:200;" fillcolor="#FFFFFF" filled="t" stroked="t" coordsize="21600,21600" o:gfxdata="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">
+                <v:fill on="t" focussize="0,0"/>
+                <v:stroke color="#000000" miterlimit="8" joinstyle="miter"/>
+                <v:imagedata o:title=""/>
+                <o:lock v:ext="edit" aspectratio="f"/>
+                <v:textbox style="mso-fit-shape-to-text:t;">
                   <w:txbxContent>
                     <w:p>
                       <w:pPr>
@@ -188,7 +183,6 @@
                     </w:p>
                   </w:txbxContent>
                 </v:textbox>
-                <w10:wrap anchory="page"/>
               </v:shape>
             </w:pict>
           </mc:Fallback>
@@ -198,12 +192,11 @@
         <w:rPr>
           <w:b/>
           <w:bCs/>
-          <w:noProof/>
         </w:rPr>
         <mc:AlternateContent>
           <mc:Choice Requires="wps">
             <w:drawing>
-              <wp:anchor distT="45720" distB="45720" distL="114300" distR="114300" simplePos="0" relativeHeight="251675648" behindDoc="0" locked="0" layoutInCell="1" allowOverlap="1" wp14:anchorId="5DA0BDC0" wp14:editId="6B68C020">
+              <wp:anchor distT="45720" distB="45720" distL="114300" distR="114300" simplePos="0" relativeHeight="251665408" behindDoc="0" locked="0" layoutInCell="1" allowOverlap="1">
                 <wp:simplePos x="0" y="0"/>
                 <wp:positionH relativeFrom="column">
                   <wp:posOffset>958850</wp:posOffset>
@@ -215,9 +208,7 @@
                 <wp:effectExtent l="0" t="0" r="25400" b="14605"/>
                 <wp:wrapNone/>
                 <wp:docPr id="7" name="Text Box 2"/>
-                <wp:cNvGraphicFramePr>
-                  <a:graphicFrameLocks xmlns:a="http://schemas.openxmlformats.org/drawingml/2006/main"/>
-                </wp:cNvGraphicFramePr>
+                <wp:cNvGraphicFramePr/>
                 <a:graphic xmlns:a="http://schemas.openxmlformats.org/drawingml/2006/main">
                   <a:graphicData uri="http://schemas.microsoft.com/office/word/2010/wordprocessingShape">
                     <wps:wsp>
@@ -240,8 +231,6 @@
                             <a:srgbClr val="000000"/>
                           </a:solidFill>
                           <a:miter lim="800000"/>
-                          <a:headEnd/>
-                          <a:tailEnd/>
                         </a:ln>
                       </wps:spPr>
                       <wps:txbx>
@@ -251,10 +240,7 @@
                               <w:spacing w:after="0" w:line="240" w:lineRule="auto"/>
                             </w:pPr>
                             <w:r>
-                              <w:t xml:space="preserve">Computation Environment </w:t>
-                            </w:r>
-                            <w:r>
-                              <w:t>(</w:t>
+                              <w:t>Computation Environment (</w:t>
                             </w:r>
                             <w:r>
                               <w:rPr>
@@ -282,7 +268,7 @@
                     </wps:wsp>
                   </a:graphicData>
                 </a:graphic>
-                <wp14:sizeRelH relativeFrom="margin">
+                <wp14:sizeRelH relativeFrom="page">
                   <wp14:pctWidth>0</wp14:pctWidth>
                 </wp14:sizeRelH>
                 <wp14:sizeRelV relativeFrom="margin">
@@ -293,18 +279,19 @@
           </mc:Choice>
           <mc:Fallback>
             <w:pict>
-              <v:shape w14:anchorId="5DA0BDC0" id="_x0000_s1027" type="#_x0000_t202" style="position:absolute;margin-left:75.5pt;margin-top:440pt;width:214pt;height:48.2pt;z-index:251675648;visibility:visible;mso-wrap-style:square;mso-width-percent:0;mso-height-percent:200;mso-wrap-distance-left:9pt;mso-wrap-distance-top:3.6pt;mso-wrap-distance-right:9pt;mso-wrap-distance-bottom:3.6pt;mso-position-horizontal:absolute;mso-position-horizontal-relative:text;mso-position-vertical:absolute;mso-position-vertical-relative:page;mso-width-percent:0;mso-height-percent:200;mso-width-relative:margin;mso-height-relative:margin;v-text-anchor:top" o:gfxdata="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">
-                <v:textbox style="mso-fit-shape-to-text:t">
+              <v:shape id="Text Box 2" o:spid="_x0000_s1026" o:spt="202" type="#_x0000_t202" style="position:absolute;left:0pt;margin-left:75.5pt;margin-top:440pt;height:48.2pt;width:214pt;mso-position-vertical-relative:page;z-index:251665408;mso-width-relative:page;mso-height-relative:margin;mso-height-percent:200;" fillcolor="#FFFFFF" filled="t" stroked="t" coordsize="21600,21600" o:gfxdata="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">
+                <v:fill on="t" focussize="0,0"/>
+                <v:stroke color="#000000" miterlimit="8" joinstyle="miter"/>
+                <v:imagedata o:title=""/>
+                <o:lock v:ext="edit" aspectratio="f"/>
+                <v:textbox style="mso-fit-shape-to-text:t;">
                   <w:txbxContent>
                     <w:p>
                       <w:pPr>
                         <w:spacing w:after="0" w:line="240" w:lineRule="auto"/>
                       </w:pPr>
                       <w:r>
-                        <w:t xml:space="preserve">Computation Environment </w:t>
-                      </w:r>
-                      <w:r>
-                        <w:t>(</w:t>
+                        <w:t>Computation Environment (</w:t>
                       </w:r>
                       <w:r>
                         <w:rPr>
@@ -326,7 +313,6 @@
                     </w:p>
                   </w:txbxContent>
                 </v:textbox>
-                <w10:wrap anchory="page"/>
               </v:shape>
             </w:pict>
           </mc:Fallback>
@@ -336,12 +322,11 @@
         <w:rPr>
           <w:b/>
           <w:bCs/>
-          <w:noProof/>
         </w:rPr>
         <mc:AlternateContent>
           <mc:Choice Requires="wps">
             <w:drawing>
-              <wp:anchor distT="45720" distB="45720" distL="114300" distR="114300" simplePos="0" relativeHeight="251695104" behindDoc="0" locked="0" layoutInCell="1" allowOverlap="1" wp14:anchorId="5D6531A5" wp14:editId="2E5A7D13">
+              <wp:anchor distT="45720" distB="45720" distL="114300" distR="114300" simplePos="0" relativeHeight="251676672" behindDoc="0" locked="0" layoutInCell="1" allowOverlap="1">
                 <wp:simplePos x="0" y="0"/>
                 <wp:positionH relativeFrom="column">
                   <wp:posOffset>5308600</wp:posOffset>
@@ -353,9 +338,7 @@
                 <wp:effectExtent l="0" t="0" r="12700" b="14605"/>
                 <wp:wrapNone/>
                 <wp:docPr id="23" name="Text Box 2"/>
-                <wp:cNvGraphicFramePr>
-                  <a:graphicFrameLocks xmlns:a="http://schemas.openxmlformats.org/drawingml/2006/main"/>
-                </wp:cNvGraphicFramePr>
+                <wp:cNvGraphicFramePr/>
                 <a:graphic xmlns:a="http://schemas.openxmlformats.org/drawingml/2006/main">
                   <a:graphicData uri="http://schemas.microsoft.com/office/word/2010/wordprocessingShape">
                     <wps:wsp>
@@ -378,8 +361,6 @@
                             <a:srgbClr val="000000"/>
                           </a:solidFill>
                           <a:miter lim="800000"/>
-                          <a:headEnd/>
-                          <a:tailEnd/>
                         </a:ln>
                       </wps:spPr>
                       <wps:txbx>
@@ -389,10 +370,7 @@
                               <w:spacing w:after="0" w:line="240" w:lineRule="auto"/>
                             </w:pPr>
                             <w:r>
-                              <w:t>offload task</w:t>
-                            </w:r>
-                            <w:r>
-                              <w:t xml:space="preserve"> (</w:t>
+                              <w:t>offload task (</w:t>
                             </w:r>
                             <w:r>
                               <w:rPr>
@@ -412,7 +390,7 @@
                     </wps:wsp>
                   </a:graphicData>
                 </a:graphic>
-                <wp14:sizeRelH relativeFrom="margin">
+                <wp14:sizeRelH relativeFrom="page">
                   <wp14:pctWidth>0</wp14:pctWidth>
                 </wp14:sizeRelH>
                 <wp14:sizeRelV relativeFrom="margin">
@@ -423,18 +401,19 @@
           </mc:Choice>
           <mc:Fallback>
             <w:pict>
-              <v:shape w14:anchorId="5D6531A5" id="_x0000_s1028" type="#_x0000_t202" style="position:absolute;margin-left:418pt;margin-top:378pt;width:83pt;height:48.2pt;z-index:251695104;visibility:visible;mso-wrap-style:square;mso-width-percent:0;mso-height-percent:200;mso-wrap-distance-left:9pt;mso-wrap-distance-top:3.6pt;mso-wrap-distance-right:9pt;mso-wrap-distance-bottom:3.6pt;mso-position-horizontal:absolute;mso-position-horizontal-relative:text;mso-position-vertical:absolute;mso-position-vertical-relative:page;mso-width-percent:0;mso-height-percent:200;mso-width-relative:margin;mso-height-relative:margin;v-text-anchor:top" o:gfxdata="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">
-                <v:textbox style="mso-fit-shape-to-text:t">
+              <v:shape id="Text Box 2" o:spid="_x0000_s1026" o:spt="202" type="#_x0000_t202" style="position:absolute;left:0pt;margin-left:418pt;margin-top:378pt;height:48.2pt;width:83pt;mso-position-vertical-relative:page;z-index:251676672;mso-width-relative:page;mso-height-relative:margin;mso-height-percent:200;" fillcolor="#FFFFFF" filled="t" stroked="t" coordsize="21600,21600" o:gfxdata="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">
+                <v:fill on="t" focussize="0,0"/>
+                <v:stroke color="#000000" miterlimit="8" joinstyle="miter"/>
+                <v:imagedata o:title=""/>
+                <o:lock v:ext="edit" aspectratio="f"/>
+                <v:textbox style="mso-fit-shape-to-text:t;">
                   <w:txbxContent>
                     <w:p>
                       <w:pPr>
                         <w:spacing w:after="0" w:line="240" w:lineRule="auto"/>
                       </w:pPr>
                       <w:r>
-                        <w:t>offload task</w:t>
-                      </w:r>
-                      <w:r>
-                        <w:t xml:space="preserve"> (</w:t>
+                        <w:t>offload task (</w:t>
                       </w:r>
                       <w:r>
                         <w:rPr>
@@ -448,7 +427,6 @@
                     </w:p>
                   </w:txbxContent>
                 </v:textbox>
-                <w10:wrap anchory="page"/>
               </v:shape>
             </w:pict>
           </mc:Fallback>
@@ -458,12 +436,11 @@
         <w:rPr>
           <w:b/>
           <w:bCs/>
-          <w:noProof/>
         </w:rPr>
         <mc:AlternateContent>
           <mc:Choice Requires="wps">
             <w:drawing>
-              <wp:anchor distT="45720" distB="45720" distL="114300" distR="114300" simplePos="0" relativeHeight="251667456" behindDoc="0" locked="0" layoutInCell="1" allowOverlap="1" wp14:anchorId="4C9171F6" wp14:editId="2CF91FA4">
+              <wp:anchor distT="45720" distB="45720" distL="114300" distR="114300" simplePos="0" relativeHeight="251660288" behindDoc="0" locked="0" layoutInCell="1" allowOverlap="1">
                 <wp:simplePos x="0" y="0"/>
                 <wp:positionH relativeFrom="column">
                   <wp:posOffset>698500</wp:posOffset>
@@ -475,9 +452,7 @@
                 <wp:effectExtent l="0" t="0" r="19050" b="12700"/>
                 <wp:wrapNone/>
                 <wp:docPr id="4" name="Text Box 2"/>
-                <wp:cNvGraphicFramePr>
-                  <a:graphicFrameLocks xmlns:a="http://schemas.openxmlformats.org/drawingml/2006/main"/>
-                </wp:cNvGraphicFramePr>
+                <wp:cNvGraphicFramePr/>
                 <a:graphic xmlns:a="http://schemas.openxmlformats.org/drawingml/2006/main">
                   <a:graphicData uri="http://schemas.microsoft.com/office/word/2010/wordprocessingShape">
                     <wps:wsp>
@@ -500,8 +475,6 @@
                             <a:srgbClr val="000000"/>
                           </a:solidFill>
                           <a:miter lim="800000"/>
-                          <a:headEnd/>
-                          <a:tailEnd/>
                         </a:ln>
                       </wps:spPr>
                       <wps:txbx>
@@ -518,13 +491,7 @@
                               <w:t>TASK VEHICLE</w:t>
                             </w:r>
                             <w:r>
-                              <w:t xml:space="preserve"> Vt</w:t>
-                            </w:r>
-                            <w:r>
-                              <w:t xml:space="preserve"> (</w:t>
-                            </w:r>
-                            <w:r>
-                              <w:t xml:space="preserve">main vehicle database: </w:t>
+                              <w:t xml:space="preserve"> Vt (main vehicle database: </w:t>
                             </w:r>
                             <w:r>
                               <w:rPr>
@@ -549,18 +516,16 @@
                     </wps:wsp>
                   </a:graphicData>
                 </a:graphic>
-                <wp14:sizeRelH relativeFrom="margin">
-                  <wp14:pctWidth>0</wp14:pctWidth>
-                </wp14:sizeRelH>
-                <wp14:sizeRelV relativeFrom="margin">
-                  <wp14:pctHeight>0</wp14:pctHeight>
-                </wp14:sizeRelV>
               </wp:anchor>
             </w:drawing>
           </mc:Choice>
           <mc:Fallback>
             <w:pict>
-              <v:shape w14:anchorId="4C9171F6" id="_x0000_s1029" type="#_x0000_t202" style="position:absolute;margin-left:55pt;margin-top:389.5pt;width:252pt;height:128pt;z-index:251667456;visibility:visible;mso-wrap-style:square;mso-width-percent:0;mso-height-percent:0;mso-wrap-distance-left:9pt;mso-wrap-distance-top:3.6pt;mso-wrap-distance-right:9pt;mso-wrap-distance-bottom:3.6pt;mso-position-horizontal:absolute;mso-position-horizontal-relative:text;mso-position-vertical:absolute;mso-position-vertical-relative:page;mso-width-percent:0;mso-height-percent:0;mso-width-relative:margin;mso-height-relative:margin;v-text-anchor:top" o:gfxdata="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">
+              <v:shape id="Text Box 2" o:spid="_x0000_s1026" o:spt="202" type="#_x0000_t202" style="position:absolute;left:0pt;margin-left:55pt;margin-top:389.5pt;height:128pt;width:252pt;mso-position-vertical-relative:page;z-index:251660288;mso-width-relative:page;mso-height-relative:page;" fillcolor="#FFFFFF" filled="t" stroked="t" coordsize="21600,21600" o:gfxdata="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">
+                <v:fill on="t" focussize="0,0"/>
+                <v:stroke color="#000000" miterlimit="8" joinstyle="miter"/>
+                <v:imagedata o:title=""/>
+                <o:lock v:ext="edit" aspectratio="f"/>
                 <v:textbox>
                   <w:txbxContent>
                     <w:p>
@@ -575,13 +540,7 @@
                         <w:t>TASK VEHICLE</w:t>
                       </w:r>
                       <w:r>
-                        <w:t xml:space="preserve"> Vt</w:t>
-                      </w:r>
-                      <w:r>
-                        <w:t xml:space="preserve"> (</w:t>
-                      </w:r>
-                      <w:r>
-                        <w:t xml:space="preserve">main vehicle database: </w:t>
+                        <w:t xml:space="preserve"> Vt (main vehicle database: </w:t>
                       </w:r>
                       <w:r>
                         <w:rPr>
@@ -600,7 +559,6 @@
                     </w:p>
                   </w:txbxContent>
                 </v:textbox>
-                <w10:wrap anchory="page"/>
               </v:shape>
             </w:pict>
           </mc:Fallback>
@@ -610,12 +568,11 @@
         <w:rPr>
           <w:b/>
           <w:bCs/>
-          <w:noProof/>
         </w:rPr>
         <mc:AlternateContent>
           <mc:Choice Requires="wps">
             <w:drawing>
-              <wp:anchor distT="0" distB="0" distL="114300" distR="114300" simplePos="0" relativeHeight="251693056" behindDoc="0" locked="0" layoutInCell="1" allowOverlap="1" wp14:anchorId="112555C2" wp14:editId="60A13DA2">
+              <wp:anchor distT="0" distB="0" distL="114300" distR="114300" simplePos="0" relativeHeight="251675648" behindDoc="0" locked="0" layoutInCell="1" allowOverlap="1">
                 <wp:simplePos x="0" y="0"/>
                 <wp:positionH relativeFrom="column">
                   <wp:posOffset>4248150</wp:posOffset>
@@ -662,23 +619,16 @@
                     </wps:wsp>
                   </a:graphicData>
                 </a:graphic>
-                <wp14:sizeRelH relativeFrom="margin">
-                  <wp14:pctWidth>0</wp14:pctWidth>
-                </wp14:sizeRelH>
-                <wp14:sizeRelV relativeFrom="margin">
-                  <wp14:pctHeight>0</wp14:pctHeight>
-                </wp14:sizeRelV>
               </wp:anchor>
             </w:drawing>
           </mc:Choice>
           <mc:Fallback>
             <w:pict>
-              <v:shapetype w14:anchorId="699911B9" id="_x0000_t32" coordsize="21600,21600" o:spt="32" o:oned="t" path="m,l21600,21600e" filled="f">
-                <v:path arrowok="t" fillok="f" o:connecttype="none"/>
-                <o:lock v:ext="edit" shapetype="t"/>
-              </v:shapetype>
-              <v:shape id="Straight Arrow Connector 22" o:spid="_x0000_s1026" type="#_x0000_t32" style="position:absolute;margin-left:334.5pt;margin-top:383.5pt;width:232.5pt;height:0;z-index:251693056;visibility:visible;mso-wrap-style:square;mso-width-percent:0;mso-height-percent:0;mso-wrap-distance-left:9pt;mso-wrap-distance-top:0;mso-wrap-distance-right:9pt;mso-wrap-distance-bottom:0;mso-position-horizontal:absolute;mso-position-horizontal-relative:text;mso-position-vertical:absolute;mso-position-vertical-relative:text;mso-width-percent:0;mso-height-percent:0;mso-width-relative:margin;mso-height-relative:margin" o:gfxdata="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" strokecolor="black [3200]" strokeweight=".5pt">
-                <v:stroke endarrow="block" joinstyle="miter"/>
+              <v:shape id="_x0000_s1026" o:spid="_x0000_s1026" o:spt="32" type="#_x0000_t32" style="position:absolute;left:0pt;margin-left:334.5pt;margin-top:383.5pt;height:0pt;width:232.5pt;z-index:251675648;mso-width-relative:page;mso-height-relative:page;" filled="f" stroked="t" coordsize="21600,21600" o:gfxdata="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">
+                <v:fill on="f" focussize="0,0"/>
+                <v:stroke weight="0.5pt" color="#000000 [3200]" miterlimit="8" joinstyle="miter" endarrow="block"/>
+                <v:imagedata o:title=""/>
+                <o:lock v:ext="edit" aspectratio="f"/>
               </v:shape>
             </w:pict>
           </mc:Fallback>
@@ -688,12 +638,11 @@
         <w:rPr>
           <w:b/>
           <w:bCs/>
-          <w:noProof/>
         </w:rPr>
         <mc:AlternateContent>
           <mc:Choice Requires="wps">
             <w:drawing>
-              <wp:anchor distT="45720" distB="45720" distL="114300" distR="114300" simplePos="0" relativeHeight="251677696" behindDoc="0" locked="0" layoutInCell="1" allowOverlap="1" wp14:anchorId="3AB0C445" wp14:editId="24C65B9A">
+              <wp:anchor distT="45720" distB="45720" distL="114300" distR="114300" simplePos="0" relativeHeight="251666432" behindDoc="0" locked="0" layoutInCell="1" allowOverlap="1">
                 <wp:simplePos x="0" y="0"/>
                 <wp:positionH relativeFrom="column">
                   <wp:posOffset>4514850</wp:posOffset>
@@ -705,9 +654,7 @@
                 <wp:effectExtent l="0" t="0" r="12700" b="15875"/>
                 <wp:wrapNone/>
                 <wp:docPr id="8" name="Text Box 2"/>
-                <wp:cNvGraphicFramePr>
-                  <a:graphicFrameLocks xmlns:a="http://schemas.openxmlformats.org/drawingml/2006/main"/>
-                </wp:cNvGraphicFramePr>
+                <wp:cNvGraphicFramePr/>
                 <a:graphic xmlns:a="http://schemas.openxmlformats.org/drawingml/2006/main">
                   <a:graphicData uri="http://schemas.microsoft.com/office/word/2010/wordprocessingShape">
                     <wps:wsp>
@@ -730,8 +677,6 @@
                             <a:srgbClr val="000000"/>
                           </a:solidFill>
                           <a:miter lim="800000"/>
-                          <a:headEnd/>
-                          <a:tailEnd/>
                         </a:ln>
                       </wps:spPr>
                       <wps:txbx>
@@ -769,7 +714,7 @@
                     </wps:wsp>
                   </a:graphicData>
                 </a:graphic>
-                <wp14:sizeRelH relativeFrom="margin">
+                <wp14:sizeRelH relativeFrom="page">
                   <wp14:pctWidth>0</wp14:pctWidth>
                 </wp14:sizeRelH>
                 <wp14:sizeRelV relativeFrom="margin">
@@ -780,8 +725,12 @@
           </mc:Choice>
           <mc:Fallback>
             <w:pict>
-              <v:shape w14:anchorId="3AB0C445" id="_x0000_s1030" type="#_x0000_t202" style="position:absolute;margin-left:355.5pt;margin-top:502.5pt;width:189.5pt;height:48.2pt;z-index:251677696;visibility:visible;mso-wrap-style:square;mso-width-percent:0;mso-height-percent:200;mso-wrap-distance-left:9pt;mso-wrap-distance-top:3.6pt;mso-wrap-distance-right:9pt;mso-wrap-distance-bottom:3.6pt;mso-position-horizontal:absolute;mso-position-horizontal-relative:text;mso-position-vertical:absolute;mso-position-vertical-relative:page;mso-width-percent:0;mso-height-percent:200;mso-width-relative:margin;mso-height-relative:margin;v-text-anchor:top" o:gfxdata="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">
-                <v:textbox style="mso-fit-shape-to-text:t">
+              <v:shape id="Text Box 2" o:spid="_x0000_s1026" o:spt="202" type="#_x0000_t202" style="position:absolute;left:0pt;margin-left:355.5pt;margin-top:502.5pt;height:48.2pt;width:189.5pt;mso-position-vertical-relative:page;z-index:251666432;mso-width-relative:page;mso-height-relative:margin;mso-height-percent:200;" fillcolor="#FFFFFF" filled="t" stroked="t" coordsize="21600,21600" o:gfxdata="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">
+                <v:fill on="t" focussize="0,0"/>
+                <v:stroke color="#000000" miterlimit="8" joinstyle="miter"/>
+                <v:imagedata o:title=""/>
+                <o:lock v:ext="edit" aspectratio="f"/>
+                <v:textbox style="mso-fit-shape-to-text:t;">
                   <w:txbxContent>
                     <w:p>
                       <w:pPr>
@@ -810,7 +759,6 @@
                     </w:p>
                   </w:txbxContent>
                 </v:textbox>
-                <w10:wrap anchory="page"/>
               </v:shape>
             </w:pict>
           </mc:Fallback>
@@ -820,12 +768,11 @@
         <w:rPr>
           <w:b/>
           <w:bCs/>
-          <w:noProof/>
         </w:rPr>
         <mc:AlternateContent>
           <mc:Choice Requires="wps">
             <w:drawing>
-              <wp:anchor distT="45720" distB="45720" distL="114300" distR="114300" simplePos="0" relativeHeight="251665408" behindDoc="0" locked="0" layoutInCell="1" allowOverlap="1" wp14:anchorId="1EF4A500" wp14:editId="68B4DE10">
+              <wp:anchor distT="45720" distB="45720" distL="114300" distR="114300" simplePos="0" relativeHeight="251659264" behindDoc="0" locked="0" layoutInCell="1" allowOverlap="1">
                 <wp:simplePos x="0" y="0"/>
                 <wp:positionH relativeFrom="column">
                   <wp:posOffset>4406900</wp:posOffset>
@@ -837,9 +784,7 @@
                 <wp:effectExtent l="0" t="0" r="12700" b="12700"/>
                 <wp:wrapNone/>
                 <wp:docPr id="3" name="Text Box 2"/>
-                <wp:cNvGraphicFramePr>
-                  <a:graphicFrameLocks xmlns:a="http://schemas.openxmlformats.org/drawingml/2006/main"/>
-                </wp:cNvGraphicFramePr>
+                <wp:cNvGraphicFramePr/>
                 <a:graphic xmlns:a="http://schemas.openxmlformats.org/drawingml/2006/main">
                   <a:graphicData uri="http://schemas.microsoft.com/office/word/2010/wordprocessingShape">
                     <wps:wsp>
@@ -862,8 +807,6 @@
                             <a:srgbClr val="000000"/>
                           </a:solidFill>
                           <a:miter lim="800000"/>
-                          <a:headEnd/>
-                          <a:tailEnd/>
                         </a:ln>
                       </wps:spPr>
                       <wps:txbx>
@@ -881,20 +824,10 @@
                                 <w:b/>
                                 <w:bCs/>
                               </w:rPr>
-                              <w:t>SERVICE VEHICLE</w:t>
-                            </w:r>
-                            <w:r>
-                              <w:rPr>
-                                <w:b/>
-                                <w:bCs/>
-                              </w:rPr>
-                              <w:t xml:space="preserve"> 1</w:t>
-                            </w:r>
-                            <w:r>
-                              <w:t xml:space="preserve"> (</w:t>
-                            </w:r>
-                            <w:r>
-                              <w:t xml:space="preserve">main vehicle database: </w:t>
+                              <w:t>SERVICE VEHICLE 1</w:t>
+                            </w:r>
+                            <w:r>
+                              <w:t xml:space="preserve"> (main vehicle database: </w:t>
                             </w:r>
                             <w:r>
                               <w:rPr>
@@ -919,18 +852,16 @@
                     </wps:wsp>
                   </a:graphicData>
                 </a:graphic>
-                <wp14:sizeRelH relativeFrom="margin">
-                  <wp14:pctWidth>0</wp14:pctWidth>
-                </wp14:sizeRelH>
-                <wp14:sizeRelV relativeFrom="margin">
-                  <wp14:pctHeight>0</wp14:pctHeight>
-                </wp14:sizeRelV>
               </wp:anchor>
             </w:drawing>
           </mc:Choice>
           <mc:Fallback>
             <w:pict>
-              <v:shape w14:anchorId="1EF4A500" id="_x0000_s1031" type="#_x0000_t202" style="position:absolute;margin-left:347pt;margin-top:411pt;width:206pt;height:126.5pt;z-index:251665408;visibility:visible;mso-wrap-style:square;mso-width-percent:0;mso-height-percent:0;mso-wrap-distance-left:9pt;mso-wrap-distance-top:3.6pt;mso-wrap-distance-right:9pt;mso-wrap-distance-bottom:3.6pt;mso-position-horizontal:absolute;mso-position-horizontal-relative:text;mso-position-vertical:absolute;mso-position-vertical-relative:text;mso-width-percent:0;mso-height-percent:0;mso-width-relative:margin;mso-height-relative:margin;v-text-anchor:top" o:gfxdata="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">
+              <v:shape id="Text Box 2" o:spid="_x0000_s1026" o:spt="202" type="#_x0000_t202" style="position:absolute;left:0pt;margin-left:347pt;margin-top:411pt;height:126.5pt;width:206pt;z-index:251659264;mso-width-relative:page;mso-height-relative:page;" fillcolor="#FFFFFF" filled="t" stroked="t" coordsize="21600,21600" o:gfxdata="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">
+                <v:fill on="t" focussize="0,0"/>
+                <v:stroke color="#000000" miterlimit="8" joinstyle="miter"/>
+                <v:imagedata o:title=""/>
+                <o:lock v:ext="edit" aspectratio="f"/>
                 <v:textbox>
                   <w:txbxContent>
                     <w:p>
@@ -946,20 +877,10 @@
                           <w:b/>
                           <w:bCs/>
                         </w:rPr>
-                        <w:t>SERVICE VEHICLE</w:t>
-                      </w:r>
-                      <w:r>
-                        <w:rPr>
-                          <w:b/>
-                          <w:bCs/>
-                        </w:rPr>
-                        <w:t xml:space="preserve"> 1</w:t>
-                      </w:r>
-                      <w:r>
-                        <w:t xml:space="preserve"> (</w:t>
-                      </w:r>
-                      <w:r>
-                        <w:t xml:space="preserve">main vehicle database: </w:t>
+                        <w:t>SERVICE VEHICLE 1</w:t>
+                      </w:r>
+                      <w:r>
+                        <w:t xml:space="preserve"> (main vehicle database: </w:t>
                       </w:r>
                       <w:r>
                         <w:rPr>
@@ -987,12 +908,11 @@
         <w:rPr>
           <w:b/>
           <w:bCs/>
-          <w:noProof/>
         </w:rPr>
         <mc:AlternateContent>
           <mc:Choice Requires="wps">
             <w:drawing>
-              <wp:anchor distT="45720" distB="45720" distL="114300" distR="114300" simplePos="0" relativeHeight="251686912" behindDoc="0" locked="0" layoutInCell="1" allowOverlap="1" wp14:anchorId="653963A0" wp14:editId="7DB7F1B6">
+              <wp:anchor distT="45720" distB="45720" distL="114300" distR="114300" simplePos="0" relativeHeight="251671552" behindDoc="0" locked="0" layoutInCell="1" allowOverlap="1">
                 <wp:simplePos x="0" y="0"/>
                 <wp:positionH relativeFrom="column">
                   <wp:posOffset>7886700</wp:posOffset>
@@ -1004,9 +924,7 @@
                 <wp:effectExtent l="0" t="0" r="12700" b="14605"/>
                 <wp:wrapNone/>
                 <wp:docPr id="16" name="Text Box 2"/>
-                <wp:cNvGraphicFramePr>
-                  <a:graphicFrameLocks xmlns:a="http://schemas.openxmlformats.org/drawingml/2006/main"/>
-                </wp:cNvGraphicFramePr>
+                <wp:cNvGraphicFramePr/>
                 <a:graphic xmlns:a="http://schemas.openxmlformats.org/drawingml/2006/main">
                   <a:graphicData uri="http://schemas.microsoft.com/office/word/2010/wordprocessingShape">
                     <wps:wsp>
@@ -1029,8 +947,6 @@
                             <a:srgbClr val="000000"/>
                           </a:solidFill>
                           <a:miter lim="800000"/>
-                          <a:headEnd/>
-                          <a:tailEnd/>
                         </a:ln>
                       </wps:spPr>
                       <wps:txbx>
@@ -1040,10 +956,7 @@
                               <w:spacing w:after="0" w:line="240" w:lineRule="auto"/>
                             </w:pPr>
                             <w:r>
-                              <w:t>a</w:t>
-                            </w:r>
-                            <w:r>
-                              <w:t>llocation</w:t>
+                              <w:t>allocation</w:t>
                             </w:r>
                           </w:p>
                         </w:txbxContent>
@@ -1054,7 +967,7 @@
                     </wps:wsp>
                   </a:graphicData>
                 </a:graphic>
-                <wp14:sizeRelH relativeFrom="margin">
+                <wp14:sizeRelH relativeFrom="page">
                   <wp14:pctWidth>0</wp14:pctWidth>
                 </wp14:sizeRelH>
                 <wp14:sizeRelV relativeFrom="margin">
@@ -1065,23 +978,23 @@
           </mc:Choice>
           <mc:Fallback>
             <w:pict>
-              <v:shape w14:anchorId="653963A0" id="_x0000_s1032" type="#_x0000_t202" style="position:absolute;margin-left:621pt;margin-top:336pt;width:69.5pt;height:48.2pt;z-index:251686912;visibility:visible;mso-wrap-style:square;mso-width-percent:0;mso-height-percent:200;mso-wrap-distance-left:9pt;mso-wrap-distance-top:3.6pt;mso-wrap-distance-right:9pt;mso-wrap-distance-bottom:3.6pt;mso-position-horizontal:absolute;mso-position-horizontal-relative:text;mso-position-vertical:absolute;mso-position-vertical-relative:page;mso-width-percent:0;mso-height-percent:200;mso-width-relative:margin;mso-height-relative:margin;v-text-anchor:top" o:gfxdata="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">
-                <v:textbox style="mso-fit-shape-to-text:t">
+              <v:shape id="Text Box 2" o:spid="_x0000_s1026" o:spt="202" type="#_x0000_t202" style="position:absolute;left:0pt;margin-left:621pt;margin-top:336pt;height:48.2pt;width:69.5pt;mso-position-vertical-relative:page;z-index:251671552;mso-width-relative:page;mso-height-relative:margin;mso-height-percent:200;" fillcolor="#FFFFFF" filled="t" stroked="t" coordsize="21600,21600" o:gfxdata="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">
+                <v:fill on="t" focussize="0,0"/>
+                <v:stroke color="#000000" miterlimit="8" joinstyle="miter"/>
+                <v:imagedata o:title=""/>
+                <o:lock v:ext="edit" aspectratio="f"/>
+                <v:textbox style="mso-fit-shape-to-text:t;">
                   <w:txbxContent>
                     <w:p>
                       <w:pPr>
                         <w:spacing w:after="0" w:line="240" w:lineRule="auto"/>
                       </w:pPr>
                       <w:r>
-                        <w:t>a</w:t>
-                      </w:r>
-                      <w:r>
-                        <w:t>llocation</w:t>
+                        <w:t>allocation</w:t>
                       </w:r>
                     </w:p>
                   </w:txbxContent>
                 </v:textbox>
-                <w10:wrap anchory="page"/>
               </v:shape>
             </w:pict>
           </mc:Fallback>
@@ -1091,12 +1004,11 @@
         <w:rPr>
           <w:b/>
           <w:bCs/>
-          <w:noProof/>
         </w:rPr>
         <mc:AlternateContent>
           <mc:Choice Requires="wps">
             <w:drawing>
-              <wp:anchor distT="0" distB="0" distL="114300" distR="114300" simplePos="0" relativeHeight="251682816" behindDoc="0" locked="0" layoutInCell="1" allowOverlap="1" wp14:anchorId="0538EBFE" wp14:editId="14C0D485">
+              <wp:anchor distT="0" distB="0" distL="114300" distR="114300" simplePos="0" relativeHeight="251669504" behindDoc="0" locked="0" layoutInCell="1" allowOverlap="1">
                 <wp:simplePos x="0" y="0"/>
                 <wp:positionH relativeFrom="column">
                   <wp:posOffset>7188200</wp:posOffset>
@@ -1143,19 +1055,16 @@
                     </wps:wsp>
                   </a:graphicData>
                 </a:graphic>
-                <wp14:sizeRelH relativeFrom="margin">
-                  <wp14:pctWidth>0</wp14:pctWidth>
-                </wp14:sizeRelH>
-                <wp14:sizeRelV relativeFrom="margin">
-                  <wp14:pctHeight>0</wp14:pctHeight>
-                </wp14:sizeRelV>
               </wp:anchor>
             </w:drawing>
           </mc:Choice>
           <mc:Fallback>
             <w:pict>
-              <v:shape w14:anchorId="2FE0BADB" id="Straight Arrow Connector 14" o:spid="_x0000_s1026" type="#_x0000_t32" style="position:absolute;margin-left:566pt;margin-top:272pt;width:85.5pt;height:95.5pt;z-index:251682816;visibility:visible;mso-wrap-style:square;mso-width-percent:0;mso-height-percent:0;mso-wrap-distance-left:9pt;mso-wrap-distance-top:0;mso-wrap-distance-right:9pt;mso-wrap-distance-bottom:0;mso-position-horizontal:absolute;mso-position-horizontal-relative:text;mso-position-vertical:absolute;mso-position-vertical-relative:text;mso-width-percent:0;mso-height-percent:0;mso-width-relative:margin;mso-height-relative:margin" o:gfxdata="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" strokecolor="black [3200]" strokeweight=".5pt">
-                <v:stroke endarrow="block" joinstyle="miter"/>
+              <v:shape id="_x0000_s1026" o:spid="_x0000_s1026" o:spt="32" type="#_x0000_t32" style="position:absolute;left:0pt;margin-left:566pt;margin-top:272pt;height:95.5pt;width:85.5pt;z-index:251669504;mso-width-relative:page;mso-height-relative:page;" filled="f" stroked="t" coordsize="21600,21600" o:gfxdata="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">
+                <v:fill on="f" focussize="0,0"/>
+                <v:stroke weight="0.5pt" color="#000000 [3200]" miterlimit="8" joinstyle="miter" endarrow="block"/>
+                <v:imagedata o:title=""/>
+                <o:lock v:ext="edit" aspectratio="f"/>
               </v:shape>
             </w:pict>
           </mc:Fallback>
@@ -1169,7 +1078,7 @@
         <mc:AlternateContent>
           <mc:Choice Requires="wps">
             <w:drawing>
-              <wp:anchor distT="45720" distB="45720" distL="114300" distR="114300" simplePos="0" relativeHeight="251692032" behindDoc="0" locked="0" layoutInCell="1" allowOverlap="1" wp14:anchorId="5D2D4B1F" wp14:editId="44A5C077">
+              <wp:anchor distT="45720" distB="45720" distL="114300" distR="114300" simplePos="0" relativeHeight="251674624" behindDoc="0" locked="0" layoutInCell="1" allowOverlap="1">
                 <wp:simplePos x="0" y="0"/>
                 <wp:positionH relativeFrom="column">
                   <wp:posOffset>7366000</wp:posOffset>
@@ -1181,9 +1090,7 @@
                 <wp:effectExtent l="0" t="0" r="25400" b="15875"/>
                 <wp:wrapNone/>
                 <wp:docPr id="19" name="Text Box 2"/>
-                <wp:cNvGraphicFramePr>
-                  <a:graphicFrameLocks xmlns:a="http://schemas.openxmlformats.org/drawingml/2006/main"/>
-                </wp:cNvGraphicFramePr>
+                <wp:cNvGraphicFramePr/>
                 <a:graphic xmlns:a="http://schemas.openxmlformats.org/drawingml/2006/main">
                   <a:graphicData uri="http://schemas.microsoft.com/office/word/2010/wordprocessingShape">
                     <wps:wsp>
@@ -1206,8 +1113,6 @@
                             <a:srgbClr val="000000"/>
                           </a:solidFill>
                           <a:miter lim="800000"/>
-                          <a:headEnd/>
-                          <a:tailEnd/>
                         </a:ln>
                       </wps:spPr>
                       <wps:txbx>
@@ -1217,10 +1122,7 @@
                               <w:spacing w:after="0" w:line="240" w:lineRule="auto"/>
                             </w:pPr>
                             <w:r>
-                              <w:t>Computation Environment</w:t>
-                            </w:r>
-                            <w:r>
-                              <w:t xml:space="preserve"> (</w:t>
+                              <w:t>Computation Environment (</w:t>
                             </w:r>
                             <w:r>
                               <w:rPr>
@@ -1248,7 +1150,7 @@
                     </wps:wsp>
                   </a:graphicData>
                 </a:graphic>
-                <wp14:sizeRelH relativeFrom="margin">
+                <wp14:sizeRelH relativeFrom="page">
                   <wp14:pctWidth>0</wp14:pctWidth>
                 </wp14:sizeRelH>
                 <wp14:sizeRelV relativeFrom="margin">
@@ -1259,18 +1161,19 @@
           </mc:Choice>
           <mc:Fallback>
             <w:pict>
-              <v:shape w14:anchorId="5D2D4B1F" id="_x0000_s1033" type="#_x0000_t202" style="position:absolute;margin-left:580pt;margin-top:459pt;width:191.5pt;height:48.2pt;z-index:251692032;visibility:visible;mso-wrap-style:square;mso-width-percent:0;mso-height-percent:200;mso-wrap-distance-left:9pt;mso-wrap-distance-top:3.6pt;mso-wrap-distance-right:9pt;mso-wrap-distance-bottom:3.6pt;mso-position-horizontal:absolute;mso-position-horizontal-relative:text;mso-position-vertical:absolute;mso-position-vertical-relative:page;mso-width-percent:0;mso-height-percent:200;mso-width-relative:margin;mso-height-relative:margin;v-text-anchor:top" o:gfxdata="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">
-                <v:textbox style="mso-fit-shape-to-text:t">
+              <v:shape id="Text Box 2" o:spid="_x0000_s1026" o:spt="202" type="#_x0000_t202" style="position:absolute;left:0pt;margin-left:580pt;margin-top:459pt;height:48.2pt;width:191.5pt;mso-position-vertical-relative:page;z-index:251674624;mso-width-relative:page;mso-height-relative:margin;mso-height-percent:200;" fillcolor="#FFFFFF" filled="t" stroked="t" coordsize="21600,21600" o:gfxdata="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">
+                <v:fill on="t" focussize="0,0"/>
+                <v:stroke color="#000000" miterlimit="8" joinstyle="miter"/>
+                <v:imagedata o:title=""/>
+                <o:lock v:ext="edit" aspectratio="f"/>
+                <v:textbox style="mso-fit-shape-to-text:t;">
                   <w:txbxContent>
                     <w:p>
                       <w:pPr>
                         <w:spacing w:after="0" w:line="240" w:lineRule="auto"/>
                       </w:pPr>
                       <w:r>
-                        <w:t>Computation Environment</w:t>
-                      </w:r>
-                      <w:r>
-                        <w:t xml:space="preserve"> (</w:t>
+                        <w:t>Computation Environment (</w:t>
                       </w:r>
                       <w:r>
                         <w:rPr>
@@ -1292,7 +1195,6 @@
                     </w:p>
                   </w:txbxContent>
                 </v:textbox>
-                <w10:wrap anchory="page"/>
               </v:shape>
             </w:pict>
           </mc:Fallback>
@@ -1306,7 +1208,7 @@
         <mc:AlternateContent>
           <mc:Choice Requires="wps">
             <w:drawing>
-              <wp:anchor distT="45720" distB="45720" distL="114300" distR="114300" simplePos="0" relativeHeight="251691008" behindDoc="0" locked="0" layoutInCell="1" allowOverlap="1" wp14:anchorId="0BF13C93" wp14:editId="25D58061">
+              <wp:anchor distT="45720" distB="45720" distL="114300" distR="114300" simplePos="0" relativeHeight="251673600" behindDoc="0" locked="0" layoutInCell="1" allowOverlap="1">
                 <wp:simplePos x="0" y="0"/>
                 <wp:positionH relativeFrom="column">
                   <wp:posOffset>7264400</wp:posOffset>
@@ -1318,9 +1220,7 @@
                 <wp:effectExtent l="0" t="0" r="24130" b="12700"/>
                 <wp:wrapNone/>
                 <wp:docPr id="18" name="Text Box 2"/>
-                <wp:cNvGraphicFramePr>
-                  <a:graphicFrameLocks xmlns:a="http://schemas.openxmlformats.org/drawingml/2006/main"/>
-                </wp:cNvGraphicFramePr>
+                <wp:cNvGraphicFramePr/>
                 <a:graphic xmlns:a="http://schemas.openxmlformats.org/drawingml/2006/main">
                   <a:graphicData uri="http://schemas.microsoft.com/office/word/2010/wordprocessingShape">
                     <wps:wsp>
@@ -1343,8 +1243,6 @@
                             <a:srgbClr val="000000"/>
                           </a:solidFill>
                           <a:miter lim="800000"/>
-                          <a:headEnd/>
-                          <a:tailEnd/>
                         </a:ln>
                       </wps:spPr>
                       <wps:txbx>
@@ -1362,27 +1260,10 @@
                                 <w:b/>
                                 <w:bCs/>
                               </w:rPr>
-                              <w:t>SERVICE VEHICLE</w:t>
-                            </w:r>
-                            <w:r>
-                              <w:rPr>
-                                <w:b/>
-                                <w:bCs/>
-                              </w:rPr>
-                              <w:t xml:space="preserve"> </w:t>
-                            </w:r>
-                            <w:r>
-                              <w:rPr>
-                                <w:b/>
-                                <w:bCs/>
-                              </w:rPr>
-                              <w:t>2</w:t>
-                            </w:r>
-                            <w:r>
-                              <w:t xml:space="preserve"> (</w:t>
-                            </w:r>
-                            <w:r>
-                              <w:t xml:space="preserve">main vehicle database: </w:t>
+                              <w:t>SERVICE VEHICLE 2</w:t>
+                            </w:r>
+                            <w:r>
+                              <w:t xml:space="preserve"> (main vehicle database: </w:t>
                             </w:r>
                             <w:r>
                               <w:rPr>
@@ -1407,18 +1288,16 @@
                     </wps:wsp>
                   </a:graphicData>
                 </a:graphic>
-                <wp14:sizeRelH relativeFrom="margin">
-                  <wp14:pctWidth>0</wp14:pctWidth>
-                </wp14:sizeRelH>
-                <wp14:sizeRelV relativeFrom="margin">
-                  <wp14:pctHeight>0</wp14:pctHeight>
-                </wp14:sizeRelV>
               </wp:anchor>
             </w:drawing>
           </mc:Choice>
           <mc:Fallback>
             <w:pict>
-              <v:shape w14:anchorId="0BF13C93" id="_x0000_s1034" type="#_x0000_t202" style="position:absolute;margin-left:572pt;margin-top:374.5pt;width:205.1pt;height:126.5pt;z-index:251691008;visibility:visible;mso-wrap-style:square;mso-width-percent:0;mso-height-percent:0;mso-wrap-distance-left:9pt;mso-wrap-distance-top:3.6pt;mso-wrap-distance-right:9pt;mso-wrap-distance-bottom:3.6pt;mso-position-horizontal:absolute;mso-position-horizontal-relative:text;mso-position-vertical:absolute;mso-position-vertical-relative:text;mso-width-percent:0;mso-height-percent:0;mso-width-relative:margin;mso-height-relative:margin;v-text-anchor:top" o:gfxdata="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">
+              <v:shape id="Text Box 2" o:spid="_x0000_s1026" o:spt="202" type="#_x0000_t202" style="position:absolute;left:0pt;margin-left:572pt;margin-top:374.5pt;height:126.5pt;width:205.1pt;z-index:251673600;mso-width-relative:page;mso-height-relative:page;" fillcolor="#FFFFFF" filled="t" stroked="t" coordsize="21600,21600" o:gfxdata="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">
+                <v:fill on="t" focussize="0,0"/>
+                <v:stroke color="#000000" miterlimit="8" joinstyle="miter"/>
+                <v:imagedata o:title=""/>
+                <o:lock v:ext="edit" aspectratio="f"/>
                 <v:textbox>
                   <w:txbxContent>
                     <w:p>
@@ -1434,27 +1313,10 @@
                           <w:b/>
                           <w:bCs/>
                         </w:rPr>
-                        <w:t>SERVICE VEHICLE</w:t>
-                      </w:r>
-                      <w:r>
-                        <w:rPr>
-                          <w:b/>
-                          <w:bCs/>
-                        </w:rPr>
-                        <w:t xml:space="preserve"> </w:t>
-                      </w:r>
-                      <w:r>
-                        <w:rPr>
-                          <w:b/>
-                          <w:bCs/>
-                        </w:rPr>
-                        <w:t>2</w:t>
-                      </w:r>
-                      <w:r>
-                        <w:t xml:space="preserve"> (</w:t>
-                      </w:r>
-                      <w:r>
-                        <w:t xml:space="preserve">main vehicle database: </w:t>
+                        <w:t>SERVICE VEHICLE 2</w:t>
+                      </w:r>
+                      <w:r>
+                        <w:t xml:space="preserve"> (main vehicle database: </w:t>
                       </w:r>
                       <w:r>
                         <w:rPr>
@@ -1482,12 +1344,11 @@
         <w:rPr>
           <w:b/>
           <w:bCs/>
-          <w:noProof/>
         </w:rPr>
         <mc:AlternateContent>
           <mc:Choice Requires="wps">
             <w:drawing>
-              <wp:anchor distT="45720" distB="45720" distL="114300" distR="114300" simplePos="0" relativeHeight="251688960" behindDoc="0" locked="0" layoutInCell="1" allowOverlap="1" wp14:anchorId="5D4939B6" wp14:editId="0AAAD957">
+              <wp:anchor distT="45720" distB="45720" distL="114300" distR="114300" simplePos="0" relativeHeight="251672576" behindDoc="0" locked="0" layoutInCell="1" allowOverlap="1">
                 <wp:simplePos x="0" y="0"/>
                 <wp:positionH relativeFrom="column">
                   <wp:posOffset>3498850</wp:posOffset>
@@ -1499,9 +1360,7 @@
                 <wp:effectExtent l="0" t="0" r="12700" b="16510"/>
                 <wp:wrapNone/>
                 <wp:docPr id="17" name="Text Box 2"/>
-                <wp:cNvGraphicFramePr>
-                  <a:graphicFrameLocks xmlns:a="http://schemas.openxmlformats.org/drawingml/2006/main"/>
-                </wp:cNvGraphicFramePr>
+                <wp:cNvGraphicFramePr/>
                 <a:graphic xmlns:a="http://schemas.openxmlformats.org/drawingml/2006/main">
                   <a:graphicData uri="http://schemas.microsoft.com/office/word/2010/wordprocessingShape">
                     <wps:wsp>
@@ -1524,8 +1383,6 @@
                             <a:srgbClr val="000000"/>
                           </a:solidFill>
                           <a:miter lim="800000"/>
-                          <a:headEnd/>
-                          <a:tailEnd/>
                         </a:ln>
                       </wps:spPr>
                       <wps:txbx>
@@ -1535,13 +1392,7 @@
                               <w:spacing w:after="0" w:line="240" w:lineRule="auto"/>
                             </w:pPr>
                             <w:r>
-                              <w:t>Blockchain</w:t>
-                            </w:r>
-                            <w:r>
-                              <w:t xml:space="preserve"> </w:t>
-                            </w:r>
-                            <w:r>
-                              <w:t>(</w:t>
+                              <w:t>Blockchain (</w:t>
                             </w:r>
                             <w:r>
                               <w:rPr>
@@ -1558,10 +1409,7 @@
                               <w:spacing w:after="0" w:line="240" w:lineRule="auto"/>
                             </w:pPr>
                             <w:r>
-                              <w:t xml:space="preserve">- </w:t>
-                            </w:r>
-                            <w:r>
-                              <w:t>consensus (PBFT)</w:t>
+                              <w:t>- consensus (PBFT)</w:t>
                             </w:r>
                           </w:p>
                         </w:txbxContent>
@@ -1572,7 +1420,7 @@
                     </wps:wsp>
                   </a:graphicData>
                 </a:graphic>
-                <wp14:sizeRelH relativeFrom="margin">
+                <wp14:sizeRelH relativeFrom="page">
                   <wp14:pctWidth>0</wp14:pctWidth>
                 </wp14:sizeRelH>
                 <wp14:sizeRelV relativeFrom="margin">
@@ -1583,21 +1431,19 @@
           </mc:Choice>
           <mc:Fallback>
             <w:pict>
-              <v:shape w14:anchorId="5D4939B6" id="_x0000_s1035" type="#_x0000_t202" style="position:absolute;margin-left:275.5pt;margin-top:108pt;width:234.5pt;height:110.6pt;z-index:251688960;visibility:visible;mso-wrap-style:square;mso-width-percent:0;mso-height-percent:200;mso-wrap-distance-left:9pt;mso-wrap-distance-top:3.6pt;mso-wrap-distance-right:9pt;mso-wrap-distance-bottom:3.6pt;mso-position-horizontal:absolute;mso-position-horizontal-relative:text;mso-position-vertical:absolute;mso-position-vertical-relative:text;mso-width-percent:0;mso-height-percent:200;mso-width-relative:margin;mso-height-relative:margin;v-text-anchor:top" o:gfxdata="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">
-                <v:textbox style="mso-fit-shape-to-text:t">
+              <v:shape id="Text Box 2" o:spid="_x0000_s1026" o:spt="202" type="#_x0000_t202" style="position:absolute;left:0pt;margin-left:275.5pt;margin-top:108pt;height:110.6pt;width:234.5pt;z-index:251672576;mso-width-relative:page;mso-height-relative:margin;mso-height-percent:200;" fillcolor="#FFFFFF" filled="t" stroked="t" coordsize="21600,21600" o:gfxdata="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">
+                <v:fill on="t" focussize="0,0"/>
+                <v:stroke color="#000000" miterlimit="8" joinstyle="miter"/>
+                <v:imagedata o:title=""/>
+                <o:lock v:ext="edit" aspectratio="f"/>
+                <v:textbox style="mso-fit-shape-to-text:t;">
                   <w:txbxContent>
                     <w:p>
                       <w:pPr>
                         <w:spacing w:after="0" w:line="240" w:lineRule="auto"/>
                       </w:pPr>
                       <w:r>
-                        <w:t>Blockchain</w:t>
-                      </w:r>
-                      <w:r>
-                        <w:t xml:space="preserve"> </w:t>
-                      </w:r>
-                      <w:r>
-                        <w:t>(</w:t>
+                        <w:t>Blockchain (</w:t>
                       </w:r>
                       <w:r>
                         <w:rPr>
@@ -1614,10 +1460,7 @@
                         <w:spacing w:after="0" w:line="240" w:lineRule="auto"/>
                       </w:pPr>
                       <w:r>
-                        <w:t xml:space="preserve">- </w:t>
-                      </w:r>
-                      <w:r>
-                        <w:t>consensus (PBFT)</w:t>
+                        <w:t>- consensus (PBFT)</w:t>
                       </w:r>
                     </w:p>
                   </w:txbxContent>
@@ -1631,12 +1474,11 @@
         <w:rPr>
           <w:b/>
           <w:bCs/>
-          <w:noProof/>
         </w:rPr>
         <mc:AlternateContent>
           <mc:Choice Requires="wps">
             <w:drawing>
-              <wp:anchor distT="45720" distB="45720" distL="114300" distR="114300" simplePos="0" relativeHeight="251670528" behindDoc="0" locked="0" layoutInCell="1" allowOverlap="1" wp14:anchorId="4028528F" wp14:editId="576098C0">
+              <wp:anchor distT="45720" distB="45720" distL="114300" distR="114300" simplePos="0" relativeHeight="251662336" behindDoc="0" locked="0" layoutInCell="1" allowOverlap="1">
                 <wp:simplePos x="0" y="0"/>
                 <wp:positionH relativeFrom="column">
                   <wp:posOffset>3511550</wp:posOffset>
@@ -1648,9 +1490,7 @@
                 <wp:effectExtent l="0" t="0" r="12700" b="16510"/>
                 <wp:wrapNone/>
                 <wp:docPr id="217" name="Text Box 2"/>
-                <wp:cNvGraphicFramePr>
-                  <a:graphicFrameLocks xmlns:a="http://schemas.openxmlformats.org/drawingml/2006/main"/>
-                </wp:cNvGraphicFramePr>
+                <wp:cNvGraphicFramePr/>
                 <a:graphic xmlns:a="http://schemas.openxmlformats.org/drawingml/2006/main">
                   <a:graphicData uri="http://schemas.microsoft.com/office/word/2010/wordprocessingShape">
                     <wps:wsp>
@@ -1673,8 +1513,6 @@
                             <a:srgbClr val="000000"/>
                           </a:solidFill>
                           <a:miter lim="800000"/>
-                          <a:headEnd/>
-                          <a:tailEnd/>
                         </a:ln>
                       </wps:spPr>
                       <wps:txbx>
@@ -1684,13 +1522,7 @@
                               <w:spacing w:after="0" w:line="240" w:lineRule="auto"/>
                             </w:pPr>
                             <w:r>
-                              <w:t>Blockchain</w:t>
-                            </w:r>
-                            <w:r>
-                              <w:t xml:space="preserve"> </w:t>
-                            </w:r>
-                            <w:r>
-                              <w:t>(</w:t>
+                              <w:t>Blockchain (</w:t>
                             </w:r>
                             <w:r>
                               <w:rPr>
@@ -1718,7 +1550,7 @@
                     </wps:wsp>
                   </a:graphicData>
                 </a:graphic>
-                <wp14:sizeRelH relativeFrom="margin">
+                <wp14:sizeRelH relativeFrom="page">
                   <wp14:pctWidth>0</wp14:pctWidth>
                 </wp14:sizeRelH>
                 <wp14:sizeRelV relativeFrom="margin">
@@ -1729,21 +1561,19 @@
           </mc:Choice>
           <mc:Fallback>
             <w:pict>
-              <v:shape w14:anchorId="4028528F" id="_x0000_s1036" type="#_x0000_t202" style="position:absolute;margin-left:276.5pt;margin-top:52pt;width:234.5pt;height:110.6pt;z-index:251670528;visibility:visible;mso-wrap-style:square;mso-width-percent:0;mso-height-percent:200;mso-wrap-distance-left:9pt;mso-wrap-distance-top:3.6pt;mso-wrap-distance-right:9pt;mso-wrap-distance-bottom:3.6pt;mso-position-horizontal:absolute;mso-position-horizontal-relative:text;mso-position-vertical:absolute;mso-position-vertical-relative:text;mso-width-percent:0;mso-height-percent:200;mso-width-relative:margin;mso-height-relative:margin;v-text-anchor:top" o:gfxdata="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">
-                <v:textbox style="mso-fit-shape-to-text:t">
+              <v:shape id="Text Box 2" o:spid="_x0000_s1026" o:spt="202" type="#_x0000_t202" style="position:absolute;left:0pt;margin-left:276.5pt;margin-top:52pt;height:110.6pt;width:234.5pt;z-index:251662336;mso-width-relative:page;mso-height-relative:margin;mso-height-percent:200;" fillcolor="#FFFFFF" filled="t" stroked="t" coordsize="21600,21600" o:gfxdata="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">
+                <v:fill on="t" focussize="0,0"/>
+                <v:stroke color="#000000" miterlimit="8" joinstyle="miter"/>
+                <v:imagedata o:title=""/>
+                <o:lock v:ext="edit" aspectratio="f"/>
+                <v:textbox style="mso-fit-shape-to-text:t;">
                   <w:txbxContent>
                     <w:p>
                       <w:pPr>
                         <w:spacing w:after="0" w:line="240" w:lineRule="auto"/>
                       </w:pPr>
                       <w:r>
-                        <w:t>Blockchain</w:t>
-                      </w:r>
-                      <w:r>
-                        <w:t xml:space="preserve"> </w:t>
-                      </w:r>
-                      <w:r>
-                        <w:t>(</w:t>
+                        <w:t>Blockchain (</w:t>
                       </w:r>
                       <w:r>
                         <w:rPr>
@@ -1774,12 +1604,11 @@
         <w:rPr>
           <w:b/>
           <w:bCs/>
-          <w:noProof/>
         </w:rPr>
         <mc:AlternateContent>
           <mc:Choice Requires="wps">
             <w:drawing>
-              <wp:anchor distT="45720" distB="45720" distL="114300" distR="114300" simplePos="0" relativeHeight="251671552" behindDoc="0" locked="0" layoutInCell="1" allowOverlap="1" wp14:anchorId="5261A4DE" wp14:editId="2FD0D5CB">
+              <wp:anchor distT="45720" distB="45720" distL="114300" distR="114300" simplePos="0" relativeHeight="251663360" behindDoc="0" locked="0" layoutInCell="1" allowOverlap="1">
                 <wp:simplePos x="0" y="0"/>
                 <wp:positionH relativeFrom="column">
                   <wp:posOffset>3473450</wp:posOffset>
@@ -1791,9 +1620,7 @@
                 <wp:effectExtent l="0" t="0" r="25400" b="15875"/>
                 <wp:wrapNone/>
                 <wp:docPr id="1" name="Text Box 2"/>
-                <wp:cNvGraphicFramePr>
-                  <a:graphicFrameLocks xmlns:a="http://schemas.openxmlformats.org/drawingml/2006/main"/>
-                </wp:cNvGraphicFramePr>
+                <wp:cNvGraphicFramePr/>
                 <a:graphic xmlns:a="http://schemas.openxmlformats.org/drawingml/2006/main">
                   <a:graphicData uri="http://schemas.microsoft.com/office/word/2010/wordprocessingShape">
                     <wps:wsp>
@@ -1816,8 +1643,6 @@
                             <a:srgbClr val="000000"/>
                           </a:solidFill>
                           <a:miter lim="800000"/>
-                          <a:headEnd/>
-                          <a:tailEnd/>
                         </a:ln>
                       </wps:spPr>
                       <wps:txbx>
@@ -1827,10 +1652,7 @@
                               <w:spacing w:after="0" w:line="240" w:lineRule="auto"/>
                             </w:pPr>
                             <w:r>
-                              <w:t>Algorithm 1</w:t>
-                            </w:r>
-                            <w:r>
-                              <w:t xml:space="preserve"> (</w:t>
+                              <w:t>Algorithm 1 (</w:t>
                             </w:r>
                             <w:r>
                               <w:rPr>
@@ -1855,18 +1677,7 @@
                               <w:spacing w:after="0" w:line="240" w:lineRule="auto"/>
                             </w:pPr>
                             <w:r>
-                              <w:t>Reinforcement Learning</w:t>
-                            </w:r>
-                            <w:r>
-                              <w:t xml:space="preserve"> (</w:t>
-                            </w:r>
-                            <w:proofErr w:type="spellStart"/>
-                            <w:r>
-                              <w:t>RLlib</w:t>
-                            </w:r>
-                            <w:proofErr w:type="spellEnd"/>
-                            <w:r>
-                              <w:t>)</w:t>
+                              <w:t>Reinforcement Learning (RLlib)</w:t>
                             </w:r>
                           </w:p>
                         </w:txbxContent>
@@ -1877,7 +1688,7 @@
                     </wps:wsp>
                   </a:graphicData>
                 </a:graphic>
-                <wp14:sizeRelH relativeFrom="margin">
+                <wp14:sizeRelH relativeFrom="page">
                   <wp14:pctWidth>0</wp14:pctWidth>
                 </wp14:sizeRelH>
                 <wp14:sizeRelV relativeFrom="margin">
@@ -1888,18 +1699,19 @@
           </mc:Choice>
           <mc:Fallback>
             <w:pict>
-              <v:shape w14:anchorId="5261A4DE" id="_x0000_s1037" type="#_x0000_t202" style="position:absolute;margin-left:273.5pt;margin-top:195pt;width:233.5pt;height:48.2pt;z-index:251671552;visibility:visible;mso-wrap-style:square;mso-width-percent:0;mso-height-percent:200;mso-wrap-distance-left:9pt;mso-wrap-distance-top:3.6pt;mso-wrap-distance-right:9pt;mso-wrap-distance-bottom:3.6pt;mso-position-horizontal:absolute;mso-position-horizontal-relative:text;mso-position-vertical:absolute;mso-position-vertical-relative:page;mso-width-percent:0;mso-height-percent:200;mso-width-relative:margin;mso-height-relative:margin;v-text-anchor:top" o:gfxdata="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">
-                <v:textbox style="mso-fit-shape-to-text:t">
+              <v:shape id="Text Box 2" o:spid="_x0000_s1026" o:spt="202" type="#_x0000_t202" style="position:absolute;left:0pt;margin-left:273.5pt;margin-top:195pt;height:48.2pt;width:233.5pt;mso-position-vertical-relative:page;z-index:251663360;mso-width-relative:page;mso-height-relative:margin;mso-height-percent:200;" fillcolor="#FFFFFF" filled="t" stroked="t" coordsize="21600,21600" o:gfxdata="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">
+                <v:fill on="t" focussize="0,0"/>
+                <v:stroke color="#000000" miterlimit="8" joinstyle="miter"/>
+                <v:imagedata o:title=""/>
+                <o:lock v:ext="edit" aspectratio="f"/>
+                <v:textbox style="mso-fit-shape-to-text:t;">
                   <w:txbxContent>
                     <w:p>
                       <w:pPr>
                         <w:spacing w:after="0" w:line="240" w:lineRule="auto"/>
                       </w:pPr>
                       <w:r>
-                        <w:t>Algorithm 1</w:t>
-                      </w:r>
-                      <w:r>
-                        <w:t xml:space="preserve"> (</w:t>
+                        <w:t>Algorithm 1 (</w:t>
                       </w:r>
                       <w:r>
                         <w:rPr>
@@ -1924,23 +1736,11 @@
                         <w:spacing w:after="0" w:line="240" w:lineRule="auto"/>
                       </w:pPr>
                       <w:r>
-                        <w:t>Reinforcement Learning</w:t>
-                      </w:r>
-                      <w:r>
-                        <w:t xml:space="preserve"> (</w:t>
-                      </w:r>
-                      <w:proofErr w:type="spellStart"/>
-                      <w:r>
-                        <w:t>RLlib</w:t>
-                      </w:r>
-                      <w:proofErr w:type="spellEnd"/>
-                      <w:r>
-                        <w:t>)</w:t>
+                        <w:t>Reinforcement Learning (RLlib)</w:t>
                       </w:r>
                     </w:p>
                   </w:txbxContent>
                 </v:textbox>
-                <w10:wrap anchory="page"/>
               </v:shape>
             </w:pict>
           </mc:Fallback>
@@ -1950,12 +1750,11 @@
         <w:rPr>
           <w:b/>
           <w:bCs/>
-          <w:noProof/>
         </w:rPr>
         <mc:AlternateContent>
           <mc:Choice Requires="wps">
             <w:drawing>
-              <wp:anchor distT="45720" distB="45720" distL="114300" distR="114300" simplePos="0" relativeHeight="251673600" behindDoc="0" locked="0" layoutInCell="1" allowOverlap="1" wp14:anchorId="7F69C04C" wp14:editId="79A690A1">
+              <wp:anchor distT="45720" distB="45720" distL="114300" distR="114300" simplePos="0" relativeHeight="251664384" behindDoc="0" locked="0" layoutInCell="1" allowOverlap="1">
                 <wp:simplePos x="0" y="0"/>
                 <wp:positionH relativeFrom="column">
                   <wp:posOffset>3467100</wp:posOffset>
@@ -1967,9 +1766,7 @@
                 <wp:effectExtent l="0" t="0" r="25400" b="15875"/>
                 <wp:wrapNone/>
                 <wp:docPr id="6" name="Text Box 2"/>
-                <wp:cNvGraphicFramePr>
-                  <a:graphicFrameLocks xmlns:a="http://schemas.openxmlformats.org/drawingml/2006/main"/>
-                </wp:cNvGraphicFramePr>
+                <wp:cNvGraphicFramePr/>
                 <a:graphic xmlns:a="http://schemas.openxmlformats.org/drawingml/2006/main">
                   <a:graphicData uri="http://schemas.microsoft.com/office/word/2010/wordprocessingShape">
                     <wps:wsp>
@@ -1992,8 +1789,6 @@
                             <a:srgbClr val="000000"/>
                           </a:solidFill>
                           <a:miter lim="800000"/>
-                          <a:headEnd/>
-                          <a:tailEnd/>
                         </a:ln>
                       </wps:spPr>
                       <wps:txbx>
@@ -2003,10 +1798,7 @@
                               <w:spacing w:after="0" w:line="240" w:lineRule="auto"/>
                             </w:pPr>
                             <w:r>
-                              <w:t>Algorithm 2</w:t>
-                            </w:r>
-                            <w:r>
-                              <w:t xml:space="preserve"> (</w:t>
+                              <w:t>Algorithm 2 (</w:t>
                             </w:r>
                             <w:r>
                               <w:rPr>
@@ -2023,13 +1815,7 @@
                               <w:spacing w:after="0" w:line="240" w:lineRule="auto"/>
                             </w:pPr>
                             <w:r>
-                              <w:t>Consensus Node Selection</w:t>
-                            </w:r>
-                            <w:r>
-                              <w:t xml:space="preserve"> (DDQN)</w:t>
-                            </w:r>
-                            <w:r>
-                              <w:t xml:space="preserve"> (</w:t>
+                              <w:t>Consensus Node Selection (DDQN) (</w:t>
                             </w:r>
                             <w:r>
                               <w:rPr>
@@ -2046,18 +1832,7 @@
                               <w:spacing w:after="0" w:line="240" w:lineRule="auto"/>
                             </w:pPr>
                             <w:r>
-                              <w:t>Reinforcement Learning</w:t>
-                            </w:r>
-                            <w:r>
-                              <w:t xml:space="preserve"> (</w:t>
-                            </w:r>
-                            <w:proofErr w:type="spellStart"/>
-                            <w:r>
-                              <w:t>RLlib</w:t>
-                            </w:r>
-                            <w:proofErr w:type="spellEnd"/>
-                            <w:r>
-                              <w:t>)</w:t>
+                              <w:t>Reinforcement Learning (RLlib)</w:t>
                             </w:r>
                           </w:p>
                         </w:txbxContent>
@@ -2068,7 +1843,7 @@
                     </wps:wsp>
                   </a:graphicData>
                 </a:graphic>
-                <wp14:sizeRelH relativeFrom="margin">
+                <wp14:sizeRelH relativeFrom="page">
                   <wp14:pctWidth>0</wp14:pctWidth>
                 </wp14:sizeRelH>
                 <wp14:sizeRelV relativeFrom="margin">
@@ -2079,18 +1854,19 @@
           </mc:Choice>
           <mc:Fallback>
             <w:pict>
-              <v:shape w14:anchorId="7F69C04C" id="_x0000_s1038" type="#_x0000_t202" style="position:absolute;margin-left:273pt;margin-top:255.5pt;width:233.5pt;height:48.2pt;z-index:251673600;visibility:visible;mso-wrap-style:square;mso-width-percent:0;mso-height-percent:200;mso-wrap-distance-left:9pt;mso-wrap-distance-top:3.6pt;mso-wrap-distance-right:9pt;mso-wrap-distance-bottom:3.6pt;mso-position-horizontal:absolute;mso-position-horizontal-relative:text;mso-position-vertical:absolute;mso-position-vertical-relative:page;mso-width-percent:0;mso-height-percent:200;mso-width-relative:margin;mso-height-relative:margin;v-text-anchor:top" o:gfxdata="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">
-                <v:textbox style="mso-fit-shape-to-text:t">
+              <v:shape id="Text Box 2" o:spid="_x0000_s1026" o:spt="202" type="#_x0000_t202" style="position:absolute;left:0pt;margin-left:273pt;margin-top:255.5pt;height:48.2pt;width:233.5pt;mso-position-vertical-relative:page;z-index:251664384;mso-width-relative:page;mso-height-relative:margin;mso-height-percent:200;" fillcolor="#FFFFFF" filled="t" stroked="t" coordsize="21600,21600" o:gfxdata="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">
+                <v:fill on="t" focussize="0,0"/>
+                <v:stroke color="#000000" miterlimit="8" joinstyle="miter"/>
+                <v:imagedata o:title=""/>
+                <o:lock v:ext="edit" aspectratio="f"/>
+                <v:textbox style="mso-fit-shape-to-text:t;">
                   <w:txbxContent>
                     <w:p>
                       <w:pPr>
                         <w:spacing w:after="0" w:line="240" w:lineRule="auto"/>
                       </w:pPr>
                       <w:r>
-                        <w:t>Algorithm 2</w:t>
-                      </w:r>
-                      <w:r>
-                        <w:t xml:space="preserve"> (</w:t>
+                        <w:t>Algorithm 2 (</w:t>
                       </w:r>
                       <w:r>
                         <w:rPr>
@@ -2107,13 +1883,7 @@
                         <w:spacing w:after="0" w:line="240" w:lineRule="auto"/>
                       </w:pPr>
                       <w:r>
-                        <w:t>Consensus Node Selection</w:t>
-                      </w:r>
-                      <w:r>
-                        <w:t xml:space="preserve"> (DDQN)</w:t>
-                      </w:r>
-                      <w:r>
-                        <w:t xml:space="preserve"> (</w:t>
+                        <w:t>Consensus Node Selection (DDQN) (</w:t>
                       </w:r>
                       <w:r>
                         <w:rPr>
@@ -2130,23 +1900,11 @@
                         <w:spacing w:after="0" w:line="240" w:lineRule="auto"/>
                       </w:pPr>
                       <w:r>
-                        <w:t>Reinforcement Learning</w:t>
-                      </w:r>
-                      <w:r>
-                        <w:t xml:space="preserve"> (</w:t>
-                      </w:r>
-                      <w:proofErr w:type="spellStart"/>
-                      <w:r>
-                        <w:t>RLlib</w:t>
-                      </w:r>
-                      <w:proofErr w:type="spellEnd"/>
-                      <w:r>
-                        <w:t>)</w:t>
+                        <w:t>Reinforcement Learning (RLlib)</w:t>
                       </w:r>
                     </w:p>
                   </w:txbxContent>
                 </v:textbox>
-                <w10:wrap anchory="page"/>
               </v:shape>
             </w:pict>
           </mc:Fallback>
@@ -2156,12 +1914,11 @@
         <w:rPr>
           <w:b/>
           <w:bCs/>
-          <w:noProof/>
         </w:rPr>
         <mc:AlternateContent>
           <mc:Choice Requires="wps">
             <w:drawing>
-              <wp:anchor distT="45720" distB="45720" distL="114300" distR="114300" simplePos="0" relativeHeight="251684864" behindDoc="0" locked="0" layoutInCell="1" allowOverlap="1" wp14:anchorId="42CB4BFB" wp14:editId="0607600F">
+              <wp:anchor distT="45720" distB="45720" distL="114300" distR="114300" simplePos="0" relativeHeight="251670528" behindDoc="0" locked="0" layoutInCell="1" allowOverlap="1">
                 <wp:simplePos x="0" y="0"/>
                 <wp:positionH relativeFrom="column">
                   <wp:posOffset>1771650</wp:posOffset>
@@ -2173,9 +1930,7 @@
                 <wp:effectExtent l="0" t="0" r="12700" b="14605"/>
                 <wp:wrapNone/>
                 <wp:docPr id="15" name="Text Box 2"/>
-                <wp:cNvGraphicFramePr>
-                  <a:graphicFrameLocks xmlns:a="http://schemas.openxmlformats.org/drawingml/2006/main"/>
-                </wp:cNvGraphicFramePr>
+                <wp:cNvGraphicFramePr/>
                 <a:graphic xmlns:a="http://schemas.openxmlformats.org/drawingml/2006/main">
                   <a:graphicData uri="http://schemas.microsoft.com/office/word/2010/wordprocessingShape">
                     <wps:wsp>
@@ -2198,8 +1953,6 @@
                             <a:srgbClr val="000000"/>
                           </a:solidFill>
                           <a:miter lim="800000"/>
-                          <a:headEnd/>
-                          <a:tailEnd/>
                         </a:ln>
                       </wps:spPr>
                       <wps:txbx>
@@ -2220,7 +1973,7 @@
                     </wps:wsp>
                   </a:graphicData>
                 </a:graphic>
-                <wp14:sizeRelH relativeFrom="margin">
+                <wp14:sizeRelH relativeFrom="page">
                   <wp14:pctWidth>0</wp14:pctWidth>
                 </wp14:sizeRelH>
                 <wp14:sizeRelV relativeFrom="margin">
@@ -2231,8 +1984,12 @@
           </mc:Choice>
           <mc:Fallback>
             <w:pict>
-              <v:shape w14:anchorId="42CB4BFB" id="_x0000_s1039" type="#_x0000_t202" style="position:absolute;margin-left:139.5pt;margin-top:328pt;width:53pt;height:48.2pt;z-index:251684864;visibility:visible;mso-wrap-style:square;mso-width-percent:0;mso-height-percent:200;mso-wrap-distance-left:9pt;mso-wrap-distance-top:3.6pt;mso-wrap-distance-right:9pt;mso-wrap-distance-bottom:3.6pt;mso-position-horizontal:absolute;mso-position-horizontal-relative:text;mso-position-vertical:absolute;mso-position-vertical-relative:page;mso-width-percent:0;mso-height-percent:200;mso-width-relative:margin;mso-height-relative:margin;v-text-anchor:top" o:gfxdata="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">
-                <v:textbox style="mso-fit-shape-to-text:t">
+              <v:shape id="Text Box 2" o:spid="_x0000_s1026" o:spt="202" type="#_x0000_t202" style="position:absolute;left:0pt;margin-left:139.5pt;margin-top:328pt;height:48.2pt;width:53pt;mso-position-vertical-relative:page;z-index:251670528;mso-width-relative:page;mso-height-relative:margin;mso-height-percent:200;" fillcolor="#FFFFFF" filled="t" stroked="t" coordsize="21600,21600" o:gfxdata="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">
+                <v:fill on="t" focussize="0,0"/>
+                <v:stroke color="#000000" miterlimit="8" joinstyle="miter"/>
+                <v:imagedata o:title=""/>
+                <o:lock v:ext="edit" aspectratio="f"/>
+                <v:textbox style="mso-fit-shape-to-text:t;">
                   <w:txbxContent>
                     <w:p>
                       <w:pPr>
@@ -2244,7 +2001,6 @@
                     </w:p>
                   </w:txbxContent>
                 </v:textbox>
-                <w10:wrap anchory="page"/>
               </v:shape>
             </w:pict>
           </mc:Fallback>
@@ -2254,12 +2010,11 @@
         <w:rPr>
           <w:b/>
           <w:bCs/>
-          <w:noProof/>
         </w:rPr>
         <mc:AlternateContent>
           <mc:Choice Requires="wps">
             <w:drawing>
-              <wp:anchor distT="0" distB="0" distL="114300" distR="114300" simplePos="0" relativeHeight="251680768" behindDoc="0" locked="0" layoutInCell="1" allowOverlap="1" wp14:anchorId="651CA19F" wp14:editId="63FCE4C2">
+              <wp:anchor distT="0" distB="0" distL="114300" distR="114300" simplePos="0" relativeHeight="251668480" behindDoc="0" locked="0" layoutInCell="1" allowOverlap="1">
                 <wp:simplePos x="0" y="0"/>
                 <wp:positionH relativeFrom="column">
                   <wp:posOffset>2254250</wp:posOffset>
@@ -2311,23 +2066,27 @@
           </mc:Choice>
           <mc:Fallback>
             <w:pict>
-              <v:shape w14:anchorId="55941715" id="Straight Arrow Connector 13" o:spid="_x0000_s1026" type="#_x0000_t32" style="position:absolute;margin-left:177.5pt;margin-top:275pt;width:57pt;height:1in;flip:y;z-index:251680768;visibility:visible;mso-wrap-style:square;mso-wrap-distance-left:9pt;mso-wrap-distance-top:0;mso-wrap-distance-right:9pt;mso-wrap-distance-bottom:0;mso-position-horizontal:absolute;mso-position-horizontal-relative:text;mso-position-vertical:absolute;mso-position-vertical-relative:text" o:gfxdata="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" strokecolor="black [3200]" strokeweight=".5pt">
-                <v:stroke endarrow="block" joinstyle="miter"/>
+              <v:shape id="_x0000_s1026" o:spid="_x0000_s1026" o:spt="32" type="#_x0000_t32" style="position:absolute;left:0pt;flip:y;margin-left:177.5pt;margin-top:275pt;height:72pt;width:57pt;z-index:251668480;mso-width-relative:page;mso-height-relative:page;" filled="f" stroked="t" coordsize="21600,21600" o:gfxdata="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">
+                <v:fill on="f" focussize="0,0"/>
+                <v:stroke weight="0.5pt" color="#000000 [3200]" miterlimit="8" joinstyle="miter" endarrow="block"/>
+                <v:imagedata o:title=""/>
+                <o:lock v:ext="edit" aspectratio="f"/>
               </v:shape>
             </w:pict>
           </mc:Fallback>
         </mc:AlternateContent>
       </w:r>
+      <w:bookmarkStart w:id="0" w:name="_GoBack"/>
+      <w:bookmarkEnd w:id="0"/>
       <w:r>
         <w:rPr>
           <w:b/>
           <w:bCs/>
-          <w:noProof/>
         </w:rPr>
         <mc:AlternateContent>
           <mc:Choice Requires="wps">
             <w:drawing>
-              <wp:anchor distT="45720" distB="45720" distL="114300" distR="114300" simplePos="0" relativeHeight="251679744" behindDoc="0" locked="0" layoutInCell="1" allowOverlap="1" wp14:anchorId="0870561D" wp14:editId="77E0C0FD">
+              <wp:anchor distT="45720" distB="45720" distL="114300" distR="114300" simplePos="0" relativeHeight="251667456" behindDoc="0" locked="0" layoutInCell="1" allowOverlap="1">
                 <wp:simplePos x="0" y="0"/>
                 <wp:positionH relativeFrom="column">
                   <wp:posOffset>6350</wp:posOffset>
@@ -2339,9 +2098,7 @@
                 <wp:effectExtent l="0" t="0" r="25400" b="15875"/>
                 <wp:wrapNone/>
                 <wp:docPr id="11" name="Text Box 2"/>
-                <wp:cNvGraphicFramePr>
-                  <a:graphicFrameLocks xmlns:a="http://schemas.openxmlformats.org/drawingml/2006/main"/>
-                </wp:cNvGraphicFramePr>
+                <wp:cNvGraphicFramePr/>
                 <a:graphic xmlns:a="http://schemas.openxmlformats.org/drawingml/2006/main">
                   <a:graphicData uri="http://schemas.microsoft.com/office/word/2010/wordprocessingShape">
                     <wps:wsp>
@@ -2364,8 +2121,6 @@
                             <a:srgbClr val="000000"/>
                           </a:solidFill>
                           <a:miter lim="800000"/>
-                          <a:headEnd/>
-                          <a:tailEnd/>
                         </a:ln>
                       </wps:spPr>
                       <wps:txbx>
@@ -2425,7 +2180,7 @@
                     </wps:wsp>
                   </a:graphicData>
                 </a:graphic>
-                <wp14:sizeRelH relativeFrom="margin">
+                <wp14:sizeRelH relativeFrom="page">
                   <wp14:pctWidth>0</wp14:pctWidth>
                 </wp14:sizeRelH>
                 <wp14:sizeRelV relativeFrom="margin">
@@ -2436,8 +2191,12 @@
           </mc:Choice>
           <mc:Fallback>
             <w:pict>
-              <v:shape w14:anchorId="0870561D" id="_x0000_s1040" type="#_x0000_t202" style="position:absolute;margin-left:.5pt;margin-top:172.5pt;width:233.5pt;height:48.2pt;z-index:251679744;visibility:visible;mso-wrap-style:square;mso-width-percent:0;mso-height-percent:200;mso-wrap-distance-left:9pt;mso-wrap-distance-top:3.6pt;mso-wrap-distance-right:9pt;mso-wrap-distance-bottom:3.6pt;mso-position-horizontal:absolute;mso-position-horizontal-relative:text;mso-position-vertical:absolute;mso-position-vertical-relative:page;mso-width-percent:0;mso-height-percent:200;mso-width-relative:margin;mso-height-relative:margin;v-text-anchor:top" o:gfxdata="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">
-                <v:textbox style="mso-fit-shape-to-text:t">
+              <v:shape id="Text Box 2" o:spid="_x0000_s1026" o:spt="202" type="#_x0000_t202" style="position:absolute;left:0pt;margin-left:0.5pt;margin-top:172.5pt;height:48.2pt;width:233.5pt;mso-position-vertical-relative:page;z-index:251667456;mso-width-relative:page;mso-height-relative:margin;mso-height-percent:200;" fillcolor="#FFFFFF" filled="t" stroked="t" coordsize="21600,21600" o:gfxdata="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">
+                <v:fill on="t" focussize="0,0"/>
+                <v:stroke color="#000000" miterlimit="8" joinstyle="miter"/>
+                <v:imagedata o:title=""/>
+                <o:lock v:ext="edit" aspectratio="f"/>
+                <v:textbox style="mso-fit-shape-to-text:t;">
                   <w:txbxContent>
                     <w:p>
                       <w:pPr>
@@ -2488,7 +2247,6 @@
                     </w:p>
                   </w:txbxContent>
                 </v:textbox>
-                <w10:wrap anchory="page"/>
               </v:shape>
             </w:pict>
           </mc:Fallback>
@@ -2498,12 +2256,11 @@
         <w:rPr>
           <w:b/>
           <w:bCs/>
-          <w:noProof/>
         </w:rPr>
         <mc:AlternateContent>
           <mc:Choice Requires="wps">
             <w:drawing>
-              <wp:anchor distT="45720" distB="45720" distL="114300" distR="114300" simplePos="0" relativeHeight="251669504" behindDoc="0" locked="0" layoutInCell="1" allowOverlap="1" wp14:anchorId="6186F3A0" wp14:editId="10839C36">
+              <wp:anchor distT="45720" distB="45720" distL="114300" distR="114300" simplePos="0" relativeHeight="251661312" behindDoc="0" locked="0" layoutInCell="1" allowOverlap="1">
                 <wp:simplePos x="0" y="0"/>
                 <wp:positionH relativeFrom="column">
                   <wp:posOffset>3124200</wp:posOffset>
@@ -2515,9 +2272,7 @@
                 <wp:effectExtent l="0" t="0" r="17145" b="19050"/>
                 <wp:wrapNone/>
                 <wp:docPr id="5" name="Text Box 2"/>
-                <wp:cNvGraphicFramePr>
-                  <a:graphicFrameLocks xmlns:a="http://schemas.openxmlformats.org/drawingml/2006/main"/>
-                </wp:cNvGraphicFramePr>
+                <wp:cNvGraphicFramePr/>
                 <a:graphic xmlns:a="http://schemas.openxmlformats.org/drawingml/2006/main">
                   <a:graphicData uri="http://schemas.microsoft.com/office/word/2010/wordprocessingShape">
                     <wps:wsp>
@@ -2540,8 +2295,6 @@
                             <a:srgbClr val="000000"/>
                           </a:solidFill>
                           <a:miter lim="800000"/>
-                          <a:headEnd/>
-                          <a:tailEnd/>
                         </a:ln>
                       </wps:spPr>
                       <wps:txbx>
@@ -2562,13 +2315,7 @@
                               <w:t>BASE STATION</w:t>
                             </w:r>
                             <w:r>
-                              <w:t xml:space="preserve"> (</w:t>
-                            </w:r>
-                            <w:r>
-                              <w:t xml:space="preserve">main BS, </w:t>
-                            </w:r>
-                            <w:r>
-                              <w:t xml:space="preserve">database of vehicles: </w:t>
+                              <w:t xml:space="preserve"> (main BS, database of vehicles: </w:t>
                             </w:r>
                             <w:r>
                               <w:rPr>
@@ -2596,7 +2343,7 @@
                 <wp14:sizeRelH relativeFrom="margin">
                   <wp14:pctWidth>40000</wp14:pctWidth>
                 </wp14:sizeRelH>
-                <wp14:sizeRelV relativeFrom="margin">
+                <wp14:sizeRelV relativeFrom="page">
                   <wp14:pctHeight>0</wp14:pctHeight>
                 </wp14:sizeRelV>
               </wp:anchor>
@@ -2604,7 +2351,11 @@
           </mc:Choice>
           <mc:Fallback>
             <w:pict>
-              <v:shape w14:anchorId="6186F3A0" id="_x0000_s1041" type="#_x0000_t202" style="position:absolute;margin-left:246pt;margin-top:54.5pt;width:277.35pt;height:265.5pt;z-index:251669504;visibility:visible;mso-wrap-style:square;mso-width-percent:400;mso-height-percent:0;mso-wrap-distance-left:9pt;mso-wrap-distance-top:3.6pt;mso-wrap-distance-right:9pt;mso-wrap-distance-bottom:3.6pt;mso-position-horizontal:absolute;mso-position-horizontal-relative:text;mso-position-vertical:absolute;mso-position-vertical-relative:page;mso-width-percent:400;mso-height-percent:0;mso-width-relative:margin;mso-height-relative:margin;v-text-anchor:top" o:gfxdata="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">
+              <v:shape id="Text Box 2" o:spid="_x0000_s1026" o:spt="202" type="#_x0000_t202" style="position:absolute;left:0pt;margin-left:246pt;margin-top:54.5pt;height:265.5pt;width:277.35pt;mso-position-vertical-relative:page;z-index:251661312;mso-width-relative:margin;mso-height-relative:page;mso-width-percent:400;" fillcolor="#FFFFFF" filled="t" stroked="t" coordsize="21600,21600" o:gfxdata="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">
+                <v:fill on="t" focussize="0,0"/>
+                <v:stroke color="#000000" miterlimit="8" joinstyle="miter"/>
+                <v:imagedata o:title=""/>
+                <o:lock v:ext="edit" aspectratio="f"/>
                 <v:textbox>
                   <w:txbxContent>
                     <w:p>
@@ -2623,13 +2374,7 @@
                         <w:t>BASE STATION</w:t>
                       </w:r>
                       <w:r>
-                        <w:t xml:space="preserve"> (</w:t>
-                      </w:r>
-                      <w:r>
-                        <w:t xml:space="preserve">main BS, </w:t>
-                      </w:r>
-                      <w:r>
-                        <w:t xml:space="preserve">database of vehicles: </w:t>
+                        <w:t xml:space="preserve"> (main BS, database of vehicles: </w:t>
                       </w:r>
                       <w:r>
                         <w:rPr>
@@ -2648,7 +2393,6 @@
                     </w:p>
                   </w:txbxContent>
                 </v:textbox>
-                <w10:wrap anchory="page"/>
               </v:shape>
             </w:pict>
           </mc:Fallback>
@@ -2665,423 +2409,350 @@
     <w:sectPr>
       <w:pgSz w:w="16838" w:h="11906" w:orient="landscape"/>
       <w:pgMar w:top="720" w:right="720" w:bottom="720" w:left="720" w:header="708" w:footer="708" w:gutter="0"/>
-      <w:cols w:space="708"/>
-      <w:docGrid w:linePitch="360"/>
+      <w:cols w:space="708" w:num="1"/>
+      <w:docGrid w:linePitch="360" w:charSpace="0"/>
     </w:sectPr>
   </w:body>
 </w:document>
 </file>
 
+<file path=word/endnotes.xml><?xml version="1.0" encoding="utf-8"?>
+<w:endnotes xmlns:wpc="http://schemas.microsoft.com/office/word/2010/wordprocessingCanvas" xmlns:mc="http://schemas.openxmlformats.org/markup-compatibility/2006" xmlns:o="urn:schemas-microsoft-com:office:office" xmlns:r="http://schemas.openxmlformats.org/officeDocument/2006/relationships" xmlns:m="http://schemas.openxmlformats.org/officeDocument/2006/math" xmlns:v="urn:schemas-microsoft-com:vml" xmlns:wp14="http://schemas.microsoft.com/office/word/2010/wordprocessingDrawing" xmlns:wp="http://schemas.openxmlformats.org/drawingml/2006/wordprocessingDrawing" xmlns:w="http://schemas.openxmlformats.org/wordprocessingml/2006/main" xmlns:w14="http://schemas.microsoft.com/office/word/2010/wordml" xmlns:w15="http://schemas.microsoft.com/office/word/2012/wordml" xmlns:w10="urn:schemas-microsoft-com:office:word" xmlns:wpg="http://schemas.microsoft.com/office/word/2010/wordprocessingGroup" xmlns:wpi="http://schemas.microsoft.com/office/word/2010/wordprocessingInk" xmlns:wne="http://schemas.microsoft.com/office/word/2006/wordml" xmlns:wps="http://schemas.microsoft.com/office/word/2010/wordprocessingShape" xmlns:wpsCustomData="http://www.wps.cn/officeDocument/2013/wpsCustomData" mc:Ignorable="w14 w15 wp14">
+  <w:endnote w:type="separator" w:id="0">
+    <w:p>
+      <w:pPr>
+        <w:spacing w:line="240" w:lineRule="auto"/>
+      </w:pPr>
+      <w:r>
+        <w:separator/>
+      </w:r>
+    </w:p>
+  </w:endnote>
+  <w:endnote w:type="continuationSeparator" w:id="1">
+    <w:p>
+      <w:pPr>
+        <w:spacing w:line="240" w:lineRule="auto"/>
+      </w:pPr>
+      <w:r>
+        <w:continuationSeparator/>
+      </w:r>
+    </w:p>
+  </w:endnote>
+</w:endnotes>
+</file>
+
+<file path=word/footnotes.xml><?xml version="1.0" encoding="utf-8"?>
+<w:footnotes xmlns:wpc="http://schemas.microsoft.com/office/word/2010/wordprocessingCanvas" xmlns:mc="http://schemas.openxmlformats.org/markup-compatibility/2006" xmlns:o="urn:schemas-microsoft-com:office:office" xmlns:r="http://schemas.openxmlformats.org/officeDocument/2006/relationships" xmlns:m="http://schemas.openxmlformats.org/officeDocument/2006/math" xmlns:v="urn:schemas-microsoft-com:vml" xmlns:wp14="http://schemas.microsoft.com/office/word/2010/wordprocessingDrawing" xmlns:wp="http://schemas.openxmlformats.org/drawingml/2006/wordprocessingDrawing" xmlns:w="http://schemas.openxmlformats.org/wordprocessingml/2006/main" xmlns:w14="http://schemas.microsoft.com/office/word/2010/wordml" xmlns:w15="http://schemas.microsoft.com/office/word/2012/wordml" xmlns:w10="urn:schemas-microsoft-com:office:word" xmlns:wpg="http://schemas.microsoft.com/office/word/2010/wordprocessingGroup" xmlns:wpi="http://schemas.microsoft.com/office/word/2010/wordprocessingInk" xmlns:wne="http://schemas.microsoft.com/office/word/2006/wordml" xmlns:wps="http://schemas.microsoft.com/office/word/2010/wordprocessingShape" xmlns:wpsCustomData="http://www.wps.cn/officeDocument/2013/wpsCustomData" mc:Ignorable="w14 w15 wp14">
+  <w:footnote w:type="separator" w:id="0">
+    <w:p>
+      <w:pPr>
+        <w:spacing w:before="0" w:after="0" w:line="240" w:lineRule="auto"/>
+      </w:pPr>
+      <w:r>
+        <w:separator/>
+      </w:r>
+    </w:p>
+  </w:footnote>
+  <w:footnote w:type="continuationSeparator" w:id="1">
+    <w:p>
+      <w:pPr>
+        <w:spacing w:before="0" w:after="0" w:line="240" w:lineRule="auto"/>
+      </w:pPr>
+      <w:r>
+        <w:continuationSeparator/>
+      </w:r>
+    </w:p>
+  </w:footnote>
+</w:footnotes>
+</file>
+
 <file path=word/styles.xml><?xml version="1.0" encoding="utf-8"?>
-<w:styles xmlns:mc="http://schemas.openxmlformats.org/markup-compatibility/2006" xmlns:r="http://schemas.openxmlformats.org/officeDocument/2006/relationships" xmlns:w="http://schemas.openxmlformats.org/wordprocessingml/2006/main" xmlns:w14="http://schemas.microsoft.com/office/word/2010/wordml" xmlns:w15="http://schemas.microsoft.com/office/word/2012/wordml" xmlns:w16cex="http://schemas.microsoft.com/office/word/2018/wordml/cex" xmlns:w16cid="http://schemas.microsoft.com/office/word/2016/wordml/cid" xmlns:w16="http://schemas.microsoft.com/office/word/2018/wordml" xmlns:w16sdtdh="http://schemas.microsoft.com/office/word/2020/wordml/sdtdatahash" xmlns:w16se="http://schemas.microsoft.com/office/word/2015/wordml/symex" mc:Ignorable="w14 w15 w16se w16cid w16 w16cex w16sdtdh">
+<w:styles xmlns:mc="http://schemas.openxmlformats.org/markup-compatibility/2006" xmlns:o="urn:schemas-microsoft-com:office:office" xmlns:r="http://schemas.openxmlformats.org/officeDocument/2006/relationships" xmlns:m="http://schemas.openxmlformats.org/officeDocument/2006/math" xmlns:v="urn:schemas-microsoft-com:vml" xmlns:w="http://schemas.openxmlformats.org/wordprocessingml/2006/main" xmlns:w14="http://schemas.microsoft.com/office/word/2010/wordml" xmlns:w10="urn:schemas-microsoft-com:office:word" xmlns:sl="http://schemas.openxmlformats.org/schemaLibrary/2006/main" xmlns:wpsCustomData="http://www.wps.cn/officeDocument/2013/wpsCustomData" mc:Ignorable="w14">
   <w:docDefaults>
     <w:rPrDefault>
       <w:rPr>
-        <w:rFonts w:asciiTheme="minorHAnsi" w:eastAsiaTheme="minorHAnsi" w:hAnsiTheme="minorHAnsi" w:cstheme="minorBidi"/>
-        <w:sz w:val="22"/>
-        <w:szCs w:val="22"/>
-        <w:lang w:val="en-SG" w:eastAsia="en-US" w:bidi="ar-SA"/>
+        <w:rFonts w:asciiTheme="minorHAnsi" w:hAnsiTheme="minorHAnsi" w:eastAsiaTheme="minorHAnsi" w:cstheme="minorBidi"/>
       </w:rPr>
     </w:rPrDefault>
-    <w:pPrDefault>
-      <w:pPr>
-        <w:spacing w:after="160" w:line="259" w:lineRule="auto"/>
-      </w:pPr>
-    </w:pPrDefault>
+    <w:pPrDefault/>
   </w:docDefaults>
-  <w:latentStyles w:defLockedState="0" w:defUIPriority="99" w:defSemiHidden="0" w:defUnhideWhenUsed="0" w:defQFormat="0" w:count="376">
-    <w:lsdException w:name="Normal" w:uiPriority="0" w:qFormat="1"/>
-    <w:lsdException w:name="heading 1" w:uiPriority="9" w:qFormat="1"/>
-    <w:lsdException w:name="heading 2" w:semiHidden="1" w:uiPriority="9" w:unhideWhenUsed="1" w:qFormat="1"/>
-    <w:lsdException w:name="heading 3" w:semiHidden="1" w:uiPriority="9" w:unhideWhenUsed="1" w:qFormat="1"/>
-    <w:lsdException w:name="heading 4" w:semiHidden="1" w:uiPriority="9" w:unhideWhenUsed="1" w:qFormat="1"/>
-    <w:lsdException w:name="heading 5" w:semiHidden="1" w:uiPriority="9" w:unhideWhenUsed="1" w:qFormat="1"/>
-    <w:lsdException w:name="heading 6" w:semiHidden="1" w:uiPriority="9" w:unhideWhenUsed="1" w:qFormat="1"/>
-    <w:lsdException w:name="heading 7" w:semiHidden="1" w:uiPriority="9" w:unhideWhenUsed="1" w:qFormat="1"/>
-    <w:lsdException w:name="heading 8" w:semiHidden="1" w:uiPriority="9" w:unhideWhenUsed="1" w:qFormat="1"/>
-    <w:lsdException w:name="heading 9" w:semiHidden="1" w:uiPriority="9" w:unhideWhenUsed="1" w:qFormat="1"/>
-    <w:lsdException w:name="index 1" w:semiHidden="1" w:unhideWhenUsed="1"/>
-    <w:lsdException w:name="index 2" w:semiHidden="1" w:unhideWhenUsed="1"/>
-    <w:lsdException w:name="index 3" w:semiHidden="1" w:unhideWhenUsed="1"/>
-    <w:lsdException w:name="index 4" w:semiHidden="1" w:unhideWhenUsed="1"/>
-    <w:lsdException w:name="index 5" w:semiHidden="1" w:unhideWhenUsed="1"/>
-    <w:lsdException w:name="index 6" w:semiHidden="1" w:unhideWhenUsed="1"/>
-    <w:lsdException w:name="index 7" w:semiHidden="1" w:unhideWhenUsed="1"/>
-    <w:lsdException w:name="index 8" w:semiHidden="1" w:unhideWhenUsed="1"/>
-    <w:lsdException w:name="index 9" w:semiHidden="1" w:unhideWhenUsed="1"/>
-    <w:lsdException w:name="toc 1" w:semiHidden="1" w:uiPriority="39" w:unhideWhenUsed="1"/>
-    <w:lsdException w:name="toc 2" w:semiHidden="1" w:uiPriority="39" w:unhideWhenUsed="1"/>
-    <w:lsdException w:name="toc 3" w:semiHidden="1" w:uiPriority="39" w:unhideWhenUsed="1"/>
-    <w:lsdException w:name="toc 4" w:semiHidden="1" w:uiPriority="39" w:unhideWhenUsed="1"/>
-    <w:lsdException w:name="toc 5" w:semiHidden="1" w:uiPriority="39" w:unhideWhenUsed="1"/>
-    <w:lsdException w:name="toc 6" w:semiHidden="1" w:uiPriority="39" w:unhideWhenUsed="1"/>
-    <w:lsdException w:name="toc 7" w:semiHidden="1" w:uiPriority="39" w:unhideWhenUsed="1"/>
-    <w:lsdException w:name="toc 8" w:semiHidden="1" w:uiPriority="39" w:unhideWhenUsed="1"/>
-    <w:lsdException w:name="toc 9" w:semiHidden="1" w:uiPriority="39" w:unhideWhenUsed="1"/>
-    <w:lsdException w:name="Normal Indent" w:semiHidden="1" w:unhideWhenUsed="1"/>
-    <w:lsdException w:name="footnote text" w:semiHidden="1" w:unhideWhenUsed="1"/>
-    <w:lsdException w:name="annotation text" w:semiHidden="1" w:unhideWhenUsed="1"/>
-    <w:lsdException w:name="header" w:semiHidden="1" w:unhideWhenUsed="1"/>
-    <w:lsdException w:name="footer" w:semiHidden="1" w:unhideWhenUsed="1"/>
-    <w:lsdException w:name="index heading" w:semiHidden="1" w:unhideWhenUsed="1"/>
-    <w:lsdException w:name="caption" w:semiHidden="1" w:uiPriority="35" w:unhideWhenUsed="1" w:qFormat="1"/>
-    <w:lsdException w:name="table of figures" w:semiHidden="1" w:unhideWhenUsed="1"/>
-    <w:lsdException w:name="envelope address" w:semiHidden="1" w:unhideWhenUsed="1"/>
-    <w:lsdException w:name="envelope return" w:semiHidden="1" w:unhideWhenUsed="1"/>
-    <w:lsdException w:name="footnote reference" w:semiHidden="1" w:unhideWhenUsed="1"/>
-    <w:lsdException w:name="annotation reference" w:semiHidden="1" w:unhideWhenUsed="1"/>
-    <w:lsdException w:name="line number" w:semiHidden="1" w:unhideWhenUsed="1"/>
-    <w:lsdException w:name="page number" w:semiHidden="1" w:unhideWhenUsed="1"/>
-    <w:lsdException w:name="endnote reference" w:semiHidden="1" w:unhideWhenUsed="1"/>
-    <w:lsdException w:name="endnote text" w:semiHidden="1" w:unhideWhenUsed="1"/>
-    <w:lsdException w:name="table of authorities" w:semiHidden="1" w:unhideWhenUsed="1"/>
-    <w:lsdException w:name="macro" w:semiHidden="1" w:unhideWhenUsed="1"/>
-    <w:lsdException w:name="toa heading" w:semiHidden="1" w:unhideWhenUsed="1"/>
-    <w:lsdException w:name="List" w:semiHidden="1" w:unhideWhenUsed="1"/>
-    <w:lsdException w:name="List Bullet" w:semiHidden="1" w:unhideWhenUsed="1"/>
-    <w:lsdException w:name="List Number" w:semiHidden="1" w:unhideWhenUsed="1"/>
-    <w:lsdException w:name="List 2" w:semiHidden="1" w:unhideWhenUsed="1"/>
-    <w:lsdException w:name="List 3" w:semiHidden="1" w:unhideWhenUsed="1"/>
-    <w:lsdException w:name="List 4" w:semiHidden="1" w:unhideWhenUsed="1"/>
-    <w:lsdException w:name="List 5" w:semiHidden="1" w:unhideWhenUsed="1"/>
-    <w:lsdException w:name="List Bullet 2" w:semiHidden="1" w:unhideWhenUsed="1"/>
-    <w:lsdException w:name="List Bullet 3" w:semiHidden="1" w:unhideWhenUsed="1"/>
-    <w:lsdException w:name="List Bullet 4" w:semiHidden="1" w:unhideWhenUsed="1"/>
-    <w:lsdException w:name="List Bullet 5" w:semiHidden="1" w:unhideWhenUsed="1"/>
-    <w:lsdException w:name="List Number 2" w:semiHidden="1" w:unhideWhenUsed="1"/>
-    <w:lsdException w:name="List Number 3" w:semiHidden="1" w:unhideWhenUsed="1"/>
-    <w:lsdException w:name="List Number 4" w:semiHidden="1" w:unhideWhenUsed="1"/>
-    <w:lsdException w:name="List Number 5" w:semiHidden="1" w:unhideWhenUsed="1"/>
-    <w:lsdException w:name="Title" w:uiPriority="10" w:qFormat="1"/>
-    <w:lsdException w:name="Closing" w:semiHidden="1" w:unhideWhenUsed="1"/>
-    <w:lsdException w:name="Signature" w:semiHidden="1" w:unhideWhenUsed="1"/>
-    <w:lsdException w:name="Default Paragraph Font" w:semiHidden="1" w:uiPriority="1" w:unhideWhenUsed="1"/>
-    <w:lsdException w:name="Body Text" w:semiHidden="1" w:unhideWhenUsed="1"/>
-    <w:lsdException w:name="Body Text Indent" w:semiHidden="1" w:unhideWhenUsed="1"/>
-    <w:lsdException w:name="List Continue" w:semiHidden="1" w:unhideWhenUsed="1"/>
-    <w:lsdException w:name="List Continue 2" w:semiHidden="1" w:unhideWhenUsed="1"/>
-    <w:lsdException w:name="List Continue 3" w:semiHidden="1" w:unhideWhenUsed="1"/>
-    <w:lsdException w:name="List Continue 4" w:semiHidden="1" w:unhideWhenUsed="1"/>
-    <w:lsdException w:name="List Continue 5" w:semiHidden="1" w:unhideWhenUsed="1"/>
-    <w:lsdException w:name="Message Header" w:semiHidden="1" w:unhideWhenUsed="1"/>
-    <w:lsdException w:name="Subtitle" w:uiPriority="11" w:qFormat="1"/>
-    <w:lsdException w:name="Salutation" w:semiHidden="1" w:unhideWhenUsed="1"/>
-    <w:lsdException w:name="Date" w:semiHidden="1" w:unhideWhenUsed="1"/>
-    <w:lsdException w:name="Body Text First Indent" w:semiHidden="1" w:unhideWhenUsed="1"/>
-    <w:lsdException w:name="Body Text First Indent 2" w:semiHidden="1" w:unhideWhenUsed="1"/>
-    <w:lsdException w:name="Note Heading" w:semiHidden="1" w:unhideWhenUsed="1"/>
-    <w:lsdException w:name="Body Text 2" w:semiHidden="1" w:unhideWhenUsed="1"/>
-    <w:lsdException w:name="Body Text 3" w:semiHidden="1" w:unhideWhenUsed="1"/>
-    <w:lsdException w:name="Body Text Indent 2" w:semiHidden="1" w:unhideWhenUsed="1"/>
-    <w:lsdException w:name="Body Text Indent 3" w:semiHidden="1" w:unhideWhenUsed="1"/>
-    <w:lsdException w:name="Block Text" w:semiHidden="1" w:unhideWhenUsed="1"/>
-    <w:lsdException w:name="Hyperlink" w:semiHidden="1" w:unhideWhenUsed="1"/>
-    <w:lsdException w:name="FollowedHyperlink" w:semiHidden="1" w:unhideWhenUsed="1"/>
-    <w:lsdException w:name="Strong" w:uiPriority="22" w:qFormat="1"/>
-    <w:lsdException w:name="Emphasis" w:uiPriority="20" w:qFormat="1"/>
-    <w:lsdException w:name="Document Map" w:semiHidden="1" w:unhideWhenUsed="1"/>
-    <w:lsdException w:name="Plain Text" w:semiHidden="1" w:unhideWhenUsed="1"/>
-    <w:lsdException w:name="E-mail Signature" w:semiHidden="1" w:unhideWhenUsed="1"/>
-    <w:lsdException w:name="HTML Top of Form" w:semiHidden="1" w:unhideWhenUsed="1"/>
-    <w:lsdException w:name="HTML Bottom of Form" w:semiHidden="1" w:unhideWhenUsed="1"/>
-    <w:lsdException w:name="Normal (Web)" w:semiHidden="1" w:unhideWhenUsed="1"/>
-    <w:lsdException w:name="HTML Acronym" w:semiHidden="1" w:unhideWhenUsed="1"/>
-    <w:lsdException w:name="HTML Address" w:semiHidden="1" w:unhideWhenUsed="1"/>
-    <w:lsdException w:name="HTML Cite" w:semiHidden="1" w:unhideWhenUsed="1"/>
-    <w:lsdException w:name="HTML Code" w:semiHidden="1" w:unhideWhenUsed="1"/>
-    <w:lsdException w:name="HTML Definition" w:semiHidden="1" w:unhideWhenUsed="1"/>
-    <w:lsdException w:name="HTML Keyboard" w:semiHidden="1" w:unhideWhenUsed="1"/>
-    <w:lsdException w:name="HTML Preformatted" w:semiHidden="1" w:unhideWhenUsed="1"/>
-    <w:lsdException w:name="HTML Sample" w:semiHidden="1" w:unhideWhenUsed="1"/>
-    <w:lsdException w:name="HTML Typewriter" w:semiHidden="1" w:unhideWhenUsed="1"/>
-    <w:lsdException w:name="HTML Variable" w:semiHidden="1" w:unhideWhenUsed="1"/>
-    <w:lsdException w:name="annotation subject" w:semiHidden="1" w:unhideWhenUsed="1"/>
-    <w:lsdException w:name="No List" w:semiHidden="1" w:unhideWhenUsed="1"/>
-    <w:lsdException w:name="Outline List 1" w:semiHidden="1" w:unhideWhenUsed="1"/>
-    <w:lsdException w:name="Outline List 2" w:semiHidden="1" w:unhideWhenUsed="1"/>
-    <w:lsdException w:name="Outline List 3" w:semiHidden="1" w:unhideWhenUsed="1"/>
-    <w:lsdException w:name="Table Simple 1" w:semiHidden="1" w:unhideWhenUsed="1"/>
-    <w:lsdException w:name="Table Simple 2" w:semiHidden="1" w:unhideWhenUsed="1"/>
-    <w:lsdException w:name="Table Simple 3" w:semiHidden="1" w:unhideWhenUsed="1"/>
-    <w:lsdException w:name="Table Classic 1" w:semiHidden="1" w:unhideWhenUsed="1"/>
-    <w:lsdException w:name="Table Classic 2" w:semiHidden="1" w:unhideWhenUsed="1"/>
-    <w:lsdException w:name="Table Classic 3" w:semiHidden="1" w:unhideWhenUsed="1"/>
-    <w:lsdException w:name="Table Classic 4" w:semiHidden="1" w:unhideWhenUsed="1"/>
-    <w:lsdException w:name="Table Colorful 1" w:semiHidden="1" w:unhideWhenUsed="1"/>
-    <w:lsdException w:name="Table Colorful 2" w:semiHidden="1" w:unhideWhenUsed="1"/>
-    <w:lsdException w:name="Table Colorful 3" w:semiHidden="1" w:unhideWhenUsed="1"/>
-    <w:lsdException w:name="Table Columns 1" w:semiHidden="1" w:unhideWhenUsed="1"/>
-    <w:lsdException w:name="Table Columns 2" w:semiHidden="1" w:unhideWhenUsed="1"/>
-    <w:lsdException w:name="Table Columns 3" w:semiHidden="1" w:unhideWhenUsed="1"/>
-    <w:lsdException w:name="Table Columns 4" w:semiHidden="1" w:unhideWhenUsed="1"/>
-    <w:lsdException w:name="Table Columns 5" w:semiHidden="1" w:unhideWhenUsed="1"/>
-    <w:lsdException w:name="Table Grid 1" w:semiHidden="1" w:unhideWhenUsed="1"/>
-    <w:lsdException w:name="Table Grid 2" w:semiHidden="1" w:unhideWhenUsed="1"/>
-    <w:lsdException w:name="Table Grid 3" w:semiHidden="1" w:unhideWhenUsed="1"/>
-    <w:lsdException w:name="Table Grid 4" w:semiHidden="1" w:unhideWhenUsed="1"/>
-    <w:lsdException w:name="Table Grid 5" w:semiHidden="1" w:unhideWhenUsed="1"/>
-    <w:lsdException w:name="Table Grid 6" w:semiHidden="1" w:unhideWhenUsed="1"/>
-    <w:lsdException w:name="Table Grid 7" w:semiHidden="1" w:unhideWhenUsed="1"/>
-    <w:lsdException w:name="Table Grid 8" w:semiHidden="1" w:unhideWhenUsed="1"/>
-    <w:lsdException w:name="Table List 1" w:semiHidden="1" w:unhideWhenUsed="1"/>
-    <w:lsdException w:name="Table List 2" w:semiHidden="1" w:unhideWhenUsed="1"/>
-    <w:lsdException w:name="Table List 3" w:semiHidden="1" w:unhideWhenUsed="1"/>
-    <w:lsdException w:name="Table List 4" w:semiHidden="1" w:unhideWhenUsed="1"/>
-    <w:lsdException w:name="Table List 5" w:semiHidden="1" w:unhideWhenUsed="1"/>
-    <w:lsdException w:name="Table List 6" w:semiHidden="1" w:unhideWhenUsed="1"/>
-    <w:lsdException w:name="Table List 7" w:semiHidden="1" w:unhideWhenUsed="1"/>
-    <w:lsdException w:name="Table List 8" w:semiHidden="1" w:unhideWhenUsed="1"/>
-    <w:lsdException w:name="Table 3D effects 1" w:semiHidden="1" w:unhideWhenUsed="1"/>
-    <w:lsdException w:name="Table 3D effects 2" w:semiHidden="1" w:unhideWhenUsed="1"/>
-    <w:lsdException w:name="Table 3D effects 3" w:semiHidden="1" w:unhideWhenUsed="1"/>
-    <w:lsdException w:name="Table Contemporary" w:semiHidden="1" w:unhideWhenUsed="1"/>
-    <w:lsdException w:name="Table Elegant" w:semiHidden="1" w:unhideWhenUsed="1"/>
-    <w:lsdException w:name="Table Professional" w:semiHidden="1" w:unhideWhenUsed="1"/>
-    <w:lsdException w:name="Table Subtle 1" w:semiHidden="1" w:unhideWhenUsed="1"/>
-    <w:lsdException w:name="Table Subtle 2" w:semiHidden="1" w:unhideWhenUsed="1"/>
-    <w:lsdException w:name="Table Web 1" w:semiHidden="1" w:unhideWhenUsed="1"/>
-    <w:lsdException w:name="Table Web 2" w:semiHidden="1" w:unhideWhenUsed="1"/>
-    <w:lsdException w:name="Balloon Text" w:semiHidden="1" w:unhideWhenUsed="1"/>
-    <w:lsdException w:name="Table Grid" w:uiPriority="39"/>
-    <w:lsdException w:name="Placeholder Text" w:semiHidden="1"/>
-    <w:lsdException w:name="No Spacing" w:uiPriority="1" w:qFormat="1"/>
-    <w:lsdException w:name="Light Shading" w:uiPriority="60"/>
-    <w:lsdException w:name="Light List" w:uiPriority="61"/>
-    <w:lsdException w:name="Light Grid" w:uiPriority="62"/>
-    <w:lsdException w:name="Medium Shading 1" w:uiPriority="63"/>
-    <w:lsdException w:name="Medium Shading 2" w:uiPriority="64"/>
-    <w:lsdException w:name="Medium List 1" w:uiPriority="65"/>
-    <w:lsdException w:name="Medium List 2" w:uiPriority="66"/>
-    <w:lsdException w:name="Medium Grid 1" w:uiPriority="67"/>
-    <w:lsdException w:name="Medium Grid 2" w:uiPriority="68"/>
-    <w:lsdException w:name="Medium Grid 3" w:uiPriority="69"/>
-    <w:lsdException w:name="Dark List" w:uiPriority="70"/>
-    <w:lsdException w:name="Colorful Shading" w:uiPriority="71"/>
-    <w:lsdException w:name="Colorful List" w:uiPriority="72"/>
-    <w:lsdException w:name="Colorful Grid" w:uiPriority="73"/>
-    <w:lsdException w:name="Light Shading Accent 1" w:uiPriority="60"/>
-    <w:lsdException w:name="Light List Accent 1" w:uiPriority="61"/>
-    <w:lsdException w:name="Light Grid Accent 1" w:uiPriority="62"/>
-    <w:lsdException w:name="Medium Shading 1 Accent 1" w:uiPriority="63"/>
-    <w:lsdException w:name="Medium Shading 2 Accent 1" w:uiPriority="64"/>
-    <w:lsdException w:name="Medium List 1 Accent 1" w:uiPriority="65"/>
-    <w:lsdException w:name="Revision" w:semiHidden="1"/>
-    <w:lsdException w:name="List Paragraph" w:uiPriority="34" w:qFormat="1"/>
-    <w:lsdException w:name="Quote" w:uiPriority="29" w:qFormat="1"/>
-    <w:lsdException w:name="Intense Quote" w:uiPriority="30" w:qFormat="1"/>
-    <w:lsdException w:name="Medium List 2 Accent 1" w:uiPriority="66"/>
-    <w:lsdException w:name="Medium Grid 1 Accent 1" w:uiPriority="67"/>
-    <w:lsdException w:name="Medium Grid 2 Accent 1" w:uiPriority="68"/>
-    <w:lsdException w:name="Medium Grid 3 Accent 1" w:uiPriority="69"/>
-    <w:lsdException w:name="Dark List Accent 1" w:uiPriority="70"/>
-    <w:lsdException w:name="Colorful Shading Accent 1" w:uiPriority="71"/>
-    <w:lsdException w:name="Colorful List Accent 1" w:uiPriority="72"/>
-    <w:lsdException w:name="Colorful Grid Accent 1" w:uiPriority="73"/>
-    <w:lsdException w:name="Light Shading Accent 2" w:uiPriority="60"/>
-    <w:lsdException w:name="Light List Accent 2" w:uiPriority="61"/>
-    <w:lsdException w:name="Light Grid Accent 2" w:uiPriority="62"/>
-    <w:lsdException w:name="Medium Shading 1 Accent 2" w:uiPriority="63"/>
-    <w:lsdException w:name="Medium Shading 2 Accent 2" w:uiPriority="64"/>
-    <w:lsdException w:name="Medium List 1 Accent 2" w:uiPriority="65"/>
-    <w:lsdException w:name="Medium List 2 Accent 2" w:uiPriority="66"/>
-    <w:lsdException w:name="Medium Grid 1 Accent 2" w:uiPriority="67"/>
-    <w:lsdException w:name="Medium Grid 2 Accent 2" w:uiPriority="68"/>
-    <w:lsdException w:name="Medium Grid 3 Accent 2" w:uiPriority="69"/>
-    <w:lsdException w:name="Dark List Accent 2" w:uiPriority="70"/>
-    <w:lsdException w:name="Colorful Shading Accent 2" w:uiPriority="71"/>
-    <w:lsdException w:name="Colorful List Accent 2" w:uiPriority="72"/>
-    <w:lsdException w:name="Colorful Grid Accent 2" w:uiPriority="73"/>
-    <w:lsdException w:name="Light Shading Accent 3" w:uiPriority="60"/>
-    <w:lsdException w:name="Light List Accent 3" w:uiPriority="61"/>
-    <w:lsdException w:name="Light Grid Accent 3" w:uiPriority="62"/>
-    <w:lsdException w:name="Medium Shading 1 Accent 3" w:uiPriority="63"/>
-    <w:lsdException w:name="Medium Shading 2 Accent 3" w:uiPriority="64"/>
-    <w:lsdException w:name="Medium List 1 Accent 3" w:uiPriority="65"/>
-    <w:lsdException w:name="Medium List 2 Accent 3" w:uiPriority="66"/>
-    <w:lsdException w:name="Medium Grid 1 Accent 3" w:uiPriority="67"/>
-    <w:lsdException w:name="Medium Grid 2 Accent 3" w:uiPriority="68"/>
-    <w:lsdException w:name="Medium Grid 3 Accent 3" w:uiPriority="69"/>
-    <w:lsdException w:name="Dark List Accent 3" w:uiPriority="70"/>
-    <w:lsdException w:name="Colorful Shading Accent 3" w:uiPriority="71"/>
-    <w:lsdException w:name="Colorful List Accent 3" w:uiPriority="72"/>
-    <w:lsdException w:name="Colorful Grid Accent 3" w:uiPriority="73"/>
-    <w:lsdException w:name="Light Shading Accent 4" w:uiPriority="60"/>
-    <w:lsdException w:name="Light List Accent 4" w:uiPriority="61"/>
-    <w:lsdException w:name="Light Grid Accent 4" w:uiPriority="62"/>
-    <w:lsdException w:name="Medium Shading 1 Accent 4" w:uiPriority="63"/>
-    <w:lsdException w:name="Medium Shading 2 Accent 4" w:uiPriority="64"/>
-    <w:lsdException w:name="Medium List 1 Accent 4" w:uiPriority="65"/>
-    <w:lsdException w:name="Medium List 2 Accent 4" w:uiPriority="66"/>
-    <w:lsdException w:name="Medium Grid 1 Accent 4" w:uiPriority="67"/>
-    <w:lsdException w:name="Medium Grid 2 Accent 4" w:uiPriority="68"/>
-    <w:lsdException w:name="Medium Grid 3 Accent 4" w:uiPriority="69"/>
-    <w:lsdException w:name="Dark List Accent 4" w:uiPriority="70"/>
-    <w:lsdException w:name="Colorful Shading Accent 4" w:uiPriority="71"/>
-    <w:lsdException w:name="Colorful List Accent 4" w:uiPriority="72"/>
-    <w:lsdException w:name="Colorful Grid Accent 4" w:uiPriority="73"/>
-    <w:lsdException w:name="Light Shading Accent 5" w:uiPriority="60"/>
-    <w:lsdException w:name="Light List Accent 5" w:uiPriority="61"/>
-    <w:lsdException w:name="Light Grid Accent 5" w:uiPriority="62"/>
-    <w:lsdException w:name="Medium Shading 1 Accent 5" w:uiPriority="63"/>
-    <w:lsdException w:name="Medium Shading 2 Accent 5" w:uiPriority="64"/>
-    <w:lsdException w:name="Medium List 1 Accent 5" w:uiPriority="65"/>
-    <w:lsdException w:name="Medium List 2 Accent 5" w:uiPriority="66"/>
-    <w:lsdException w:name="Medium Grid 1 Accent 5" w:uiPriority="67"/>
-    <w:lsdException w:name="Medium Grid 2 Accent 5" w:uiPriority="68"/>
-    <w:lsdException w:name="Medium Grid 3 Accent 5" w:uiPriority="69"/>
-    <w:lsdException w:name="Dark List Accent 5" w:uiPriority="70"/>
-    <w:lsdException w:name="Colorful Shading Accent 5" w:uiPriority="71"/>
-    <w:lsdException w:name="Colorful List Accent 5" w:uiPriority="72"/>
-    <w:lsdException w:name="Colorful Grid Accent 5" w:uiPriority="73"/>
-    <w:lsdException w:name="Light Shading Accent 6" w:uiPriority="60"/>
-    <w:lsdException w:name="Light List Accent 6" w:uiPriority="61"/>
-    <w:lsdException w:name="Light Grid Accent 6" w:uiPriority="62"/>
-    <w:lsdException w:name="Medium Shading 1 Accent 6" w:uiPriority="63"/>
-    <w:lsdException w:name="Medium Shading 2 Accent 6" w:uiPriority="64"/>
-    <w:lsdException w:name="Medium List 1 Accent 6" w:uiPriority="65"/>
-    <w:lsdException w:name="Medium List 2 Accent 6" w:uiPriority="66"/>
-    <w:lsdException w:name="Medium Grid 1 Accent 6" w:uiPriority="67"/>
-    <w:lsdException w:name="Medium Grid 2 Accent 6" w:uiPriority="68"/>
-    <w:lsdException w:name="Medium Grid 3 Accent 6" w:uiPriority="69"/>
-    <w:lsdException w:name="Dark List Accent 6" w:uiPriority="70"/>
-    <w:lsdException w:name="Colorful Shading Accent 6" w:uiPriority="71"/>
-    <w:lsdException w:name="Colorful List Accent 6" w:uiPriority="72"/>
-    <w:lsdException w:name="Colorful Grid Accent 6" w:uiPriority="73"/>
-    <w:lsdException w:name="Subtle Emphasis" w:uiPriority="19" w:qFormat="1"/>
-    <w:lsdException w:name="Intense Emphasis" w:uiPriority="21" w:qFormat="1"/>
-    <w:lsdException w:name="Subtle Reference" w:uiPriority="31" w:qFormat="1"/>
-    <w:lsdException w:name="Intense Reference" w:uiPriority="32" w:qFormat="1"/>
-    <w:lsdException w:name="Book Title" w:uiPriority="33" w:qFormat="1"/>
-    <w:lsdException w:name="Bibliography" w:semiHidden="1" w:uiPriority="37" w:unhideWhenUsed="1"/>
-    <w:lsdException w:name="TOC Heading" w:semiHidden="1" w:uiPriority="39" w:unhideWhenUsed="1" w:qFormat="1"/>
-    <w:lsdException w:name="Plain Table 1" w:uiPriority="41"/>
-    <w:lsdException w:name="Plain Table 2" w:uiPriority="42"/>
-    <w:lsdException w:name="Plain Table 3" w:uiPriority="43"/>
-    <w:lsdException w:name="Plain Table 4" w:uiPriority="44"/>
-    <w:lsdException w:name="Plain Table 5" w:uiPriority="45"/>
-    <w:lsdException w:name="Grid Table Light" w:uiPriority="40"/>
-    <w:lsdException w:name="Grid Table 1 Light" w:uiPriority="46"/>
-    <w:lsdException w:name="Grid Table 2" w:uiPriority="47"/>
-    <w:lsdException w:name="Grid Table 3" w:uiPriority="48"/>
-    <w:lsdException w:name="Grid Table 4" w:uiPriority="49"/>
-    <w:lsdException w:name="Grid Table 5 Dark" w:uiPriority="50"/>
-    <w:lsdException w:name="Grid Table 6 Colorful" w:uiPriority="51"/>
-    <w:lsdException w:name="Grid Table 7 Colorful" w:uiPriority="52"/>
-    <w:lsdException w:name="Grid Table 1 Light Accent 1" w:uiPriority="46"/>
-    <w:lsdException w:name="Grid Table 2 Accent 1" w:uiPriority="47"/>
-    <w:lsdException w:name="Grid Table 3 Accent 1" w:uiPriority="48"/>
-    <w:lsdException w:name="Grid Table 4 Accent 1" w:uiPriority="49"/>
-    <w:lsdException w:name="Grid Table 5 Dark Accent 1" w:uiPriority="50"/>
-    <w:lsdException w:name="Grid Table 6 Colorful Accent 1" w:uiPriority="51"/>
-    <w:lsdException w:name="Grid Table 7 Colorful Accent 1" w:uiPriority="52"/>
-    <w:lsdException w:name="Grid Table 1 Light Accent 2" w:uiPriority="46"/>
-    <w:lsdException w:name="Grid Table 2 Accent 2" w:uiPriority="47"/>
-    <w:lsdException w:name="Grid Table 3 Accent 2" w:uiPriority="48"/>
-    <w:lsdException w:name="Grid Table 4 Accent 2" w:uiPriority="49"/>
-    <w:lsdException w:name="Grid Table 5 Dark Accent 2" w:uiPriority="50"/>
-    <w:lsdException w:name="Grid Table 6 Colorful Accent 2" w:uiPriority="51"/>
-    <w:lsdException w:name="Grid Table 7 Colorful Accent 2" w:uiPriority="52"/>
-    <w:lsdException w:name="Grid Table 1 Light Accent 3" w:uiPriority="46"/>
-    <w:lsdException w:name="Grid Table 2 Accent 3" w:uiPriority="47"/>
-    <w:lsdException w:name="Grid Table 3 Accent 3" w:uiPriority="48"/>
-    <w:lsdException w:name="Grid Table 4 Accent 3" w:uiPriority="49"/>
-    <w:lsdException w:name="Grid Table 5 Dark Accent 3" w:uiPriority="50"/>
-    <w:lsdException w:name="Grid Table 6 Colorful Accent 3" w:uiPriority="51"/>
-    <w:lsdException w:name="Grid Table 7 Colorful Accent 3" w:uiPriority="52"/>
-    <w:lsdException w:name="Grid Table 1 Light Accent 4" w:uiPriority="46"/>
-    <w:lsdException w:name="Grid Table 2 Accent 4" w:uiPriority="47"/>
-    <w:lsdException w:name="Grid Table 3 Accent 4" w:uiPriority="48"/>
-    <w:lsdException w:name="Grid Table 4 Accent 4" w:uiPriority="49"/>
-    <w:lsdException w:name="Grid Table 5 Dark Accent 4" w:uiPriority="50"/>
-    <w:lsdException w:name="Grid Table 6 Colorful Accent 4" w:uiPriority="51"/>
-    <w:lsdException w:name="Grid Table 7 Colorful Accent 4" w:uiPriority="52"/>
-    <w:lsdException w:name="Grid Table 1 Light Accent 5" w:uiPriority="46"/>
-    <w:lsdException w:name="Grid Table 2 Accent 5" w:uiPriority="47"/>
-    <w:lsdException w:name="Grid Table 3 Accent 5" w:uiPriority="48"/>
-    <w:lsdException w:name="Grid Table 4 Accent 5" w:uiPriority="49"/>
-    <w:lsdException w:name="Grid Table 5 Dark Accent 5" w:uiPriority="50"/>
-    <w:lsdException w:name="Grid Table 6 Colorful Accent 5" w:uiPriority="51"/>
-    <w:lsdException w:name="Grid Table 7 Colorful Accent 5" w:uiPriority="52"/>
-    <w:lsdException w:name="Grid Table 1 Light Accent 6" w:uiPriority="46"/>
-    <w:lsdException w:name="Grid Table 2 Accent 6" w:uiPriority="47"/>
-    <w:lsdException w:name="Grid Table 3 Accent 6" w:uiPriority="48"/>
-    <w:lsdException w:name="Grid Table 4 Accent 6" w:uiPriority="49"/>
-    <w:lsdException w:name="Grid Table 5 Dark Accent 6" w:uiPriority="50"/>
-    <w:lsdException w:name="Grid Table 6 Colorful Accent 6" w:uiPriority="51"/>
-    <w:lsdException w:name="Grid Table 7 Colorful Accent 6" w:uiPriority="52"/>
-    <w:lsdException w:name="List Table 1 Light" w:uiPriority="46"/>
-    <w:lsdException w:name="List Table 2" w:uiPriority="47"/>
-    <w:lsdException w:name="List Table 3" w:uiPriority="48"/>
-    <w:lsdException w:name="List Table 4" w:uiPriority="49"/>
-    <w:lsdException w:name="List Table 5 Dark" w:uiPriority="50"/>
-    <w:lsdException w:name="List Table 6 Colorful" w:uiPriority="51"/>
-    <w:lsdException w:name="List Table 7 Colorful" w:uiPriority="52"/>
-    <w:lsdException w:name="List Table 1 Light Accent 1" w:uiPriority="46"/>
-    <w:lsdException w:name="List Table 2 Accent 1" w:uiPriority="47"/>
-    <w:lsdException w:name="List Table 3 Accent 1" w:uiPriority="48"/>
-    <w:lsdException w:name="List Table 4 Accent 1" w:uiPriority="49"/>
-    <w:lsdException w:name="List Table 5 Dark Accent 1" w:uiPriority="50"/>
-    <w:lsdException w:name="List Table 6 Colorful Accent 1" w:uiPriority="51"/>
-    <w:lsdException w:name="List Table 7 Colorful Accent 1" w:uiPriority="52"/>
-    <w:lsdException w:name="List Table 1 Light Accent 2" w:uiPriority="46"/>
-    <w:lsdException w:name="List Table 2 Accent 2" w:uiPriority="47"/>
-    <w:lsdException w:name="List Table 3 Accent 2" w:uiPriority="48"/>
-    <w:lsdException w:name="List Table 4 Accent 2" w:uiPriority="49"/>
-    <w:lsdException w:name="List Table 5 Dark Accent 2" w:uiPriority="50"/>
-    <w:lsdException w:name="List Table 6 Colorful Accent 2" w:uiPriority="51"/>
-    <w:lsdException w:name="List Table 7 Colorful Accent 2" w:uiPriority="52"/>
-    <w:lsdException w:name="List Table 1 Light Accent 3" w:uiPriority="46"/>
-    <w:lsdException w:name="List Table 2 Accent 3" w:uiPriority="47"/>
-    <w:lsdException w:name="List Table 3 Accent 3" w:uiPriority="48"/>
-    <w:lsdException w:name="List Table 4 Accent 3" w:uiPriority="49"/>
-    <w:lsdException w:name="List Table 5 Dark Accent 3" w:uiPriority="50"/>
-    <w:lsdException w:name="List Table 6 Colorful Accent 3" w:uiPriority="51"/>
-    <w:lsdException w:name="List Table 7 Colorful Accent 3" w:uiPriority="52"/>
-    <w:lsdException w:name="List Table 1 Light Accent 4" w:uiPriority="46"/>
-    <w:lsdException w:name="List Table 2 Accent 4" w:uiPriority="47"/>
-    <w:lsdException w:name="List Table 3 Accent 4" w:uiPriority="48"/>
-    <w:lsdException w:name="List Table 4 Accent 4" w:uiPriority="49"/>
-    <w:lsdException w:name="List Table 5 Dark Accent 4" w:uiPriority="50"/>
-    <w:lsdException w:name="List Table 6 Colorful Accent 4" w:uiPriority="51"/>
-    <w:lsdException w:name="List Table 7 Colorful Accent 4" w:uiPriority="52"/>
-    <w:lsdException w:name="List Table 1 Light Accent 5" w:uiPriority="46"/>
-    <w:lsdException w:name="List Table 2 Accent 5" w:uiPriority="47"/>
-    <w:lsdException w:name="List Table 3 Accent 5" w:uiPriority="48"/>
-    <w:lsdException w:name="List Table 4 Accent 5" w:uiPriority="49"/>
-    <w:lsdException w:name="List Table 5 Dark Accent 5" w:uiPriority="50"/>
-    <w:lsdException w:name="List Table 6 Colorful Accent 5" w:uiPriority="51"/>
-    <w:lsdException w:name="List Table 7 Colorful Accent 5" w:uiPriority="52"/>
-    <w:lsdException w:name="List Table 1 Light Accent 6" w:uiPriority="46"/>
-    <w:lsdException w:name="List Table 2 Accent 6" w:uiPriority="47"/>
-    <w:lsdException w:name="List Table 3 Accent 6" w:uiPriority="48"/>
-    <w:lsdException w:name="List Table 4 Accent 6" w:uiPriority="49"/>
-    <w:lsdException w:name="List Table 5 Dark Accent 6" w:uiPriority="50"/>
-    <w:lsdException w:name="List Table 6 Colorful Accent 6" w:uiPriority="51"/>
-    <w:lsdException w:name="List Table 7 Colorful Accent 6" w:uiPriority="52"/>
-    <w:lsdException w:name="Mention" w:semiHidden="1" w:unhideWhenUsed="1"/>
-    <w:lsdException w:name="Smart Hyperlink" w:semiHidden="1" w:unhideWhenUsed="1"/>
-    <w:lsdException w:name="Hashtag" w:semiHidden="1" w:unhideWhenUsed="1"/>
-    <w:lsdException w:name="Unresolved Mention" w:semiHidden="1" w:unhideWhenUsed="1"/>
-    <w:lsdException w:name="Smart Link" w:semiHidden="1" w:unhideWhenUsed="1"/>
+  <w:latentStyles w:count="260" w:defQFormat="0" w:defUnhideWhenUsed="1" w:defSemiHidden="1" w:defUIPriority="99" w:defLockedState="0">
+    <w:lsdException w:qFormat="1" w:unhideWhenUsed="0" w:uiPriority="0" w:semiHidden="0" w:name="Normal"/>
+    <w:lsdException w:qFormat="1" w:unhideWhenUsed="0" w:uiPriority="9" w:semiHidden="0" w:name="heading 1"/>
+    <w:lsdException w:qFormat="1" w:uiPriority="9" w:name="heading 2"/>
+    <w:lsdException w:qFormat="1" w:uiPriority="9" w:name="heading 3"/>
+    <w:lsdException w:qFormat="1" w:uiPriority="9" w:name="heading 4"/>
+    <w:lsdException w:qFormat="1" w:uiPriority="9" w:name="heading 5"/>
+    <w:lsdException w:qFormat="1" w:uiPriority="9" w:name="heading 6"/>
+    <w:lsdException w:qFormat="1" w:uiPriority="9" w:name="heading 7"/>
+    <w:lsdException w:qFormat="1" w:uiPriority="9" w:name="heading 8"/>
+    <w:lsdException w:qFormat="1" w:uiPriority="9" w:name="heading 9"/>
+    <w:lsdException w:uiPriority="99" w:name="index 1"/>
+    <w:lsdException w:uiPriority="99" w:name="index 2"/>
+    <w:lsdException w:uiPriority="99" w:name="index 3"/>
+    <w:lsdException w:uiPriority="99" w:name="index 4"/>
+    <w:lsdException w:uiPriority="99" w:name="index 5"/>
+    <w:lsdException w:uiPriority="99" w:name="index 6"/>
+    <w:lsdException w:uiPriority="99" w:name="index 7"/>
+    <w:lsdException w:uiPriority="99" w:name="index 8"/>
+    <w:lsdException w:uiPriority="99" w:name="index 9"/>
+    <w:lsdException w:uiPriority="39" w:name="toc 1"/>
+    <w:lsdException w:uiPriority="39" w:name="toc 2"/>
+    <w:lsdException w:uiPriority="39" w:name="toc 3"/>
+    <w:lsdException w:uiPriority="39" w:name="toc 4"/>
+    <w:lsdException w:uiPriority="39" w:name="toc 5"/>
+    <w:lsdException w:uiPriority="39" w:name="toc 6"/>
+    <w:lsdException w:uiPriority="39" w:name="toc 7"/>
+    <w:lsdException w:uiPriority="39" w:name="toc 8"/>
+    <w:lsdException w:uiPriority="39" w:name="toc 9"/>
+    <w:lsdException w:uiPriority="99" w:name="Normal Indent"/>
+    <w:lsdException w:uiPriority="99" w:name="footnote text"/>
+    <w:lsdException w:uiPriority="99" w:name="annotation text"/>
+    <w:lsdException w:uiPriority="99" w:name="header"/>
+    <w:lsdException w:uiPriority="99" w:name="footer"/>
+    <w:lsdException w:uiPriority="99" w:name="index heading"/>
+    <w:lsdException w:qFormat="1" w:uiPriority="35" w:name="caption"/>
+    <w:lsdException w:uiPriority="99" w:name="table of figures"/>
+    <w:lsdException w:uiPriority="99" w:name="envelope address"/>
+    <w:lsdException w:uiPriority="99" w:name="envelope return"/>
+    <w:lsdException w:uiPriority="99" w:name="footnote reference"/>
+    <w:lsdException w:uiPriority="99" w:name="annotation reference"/>
+    <w:lsdException w:uiPriority="99" w:name="line number"/>
+    <w:lsdException w:uiPriority="99" w:name="page number"/>
+    <w:lsdException w:uiPriority="99" w:name="endnote reference"/>
+    <w:lsdException w:uiPriority="99" w:name="endnote text"/>
+    <w:lsdException w:uiPriority="99" w:name="table of authorities"/>
+    <w:lsdException w:uiPriority="99" w:name="macro"/>
+    <w:lsdException w:uiPriority="99" w:name="toa heading"/>
+    <w:lsdException w:uiPriority="99" w:name="List"/>
+    <w:lsdException w:uiPriority="99" w:name="List Bullet"/>
+    <w:lsdException w:uiPriority="99" w:name="List Number"/>
+    <w:lsdException w:uiPriority="99" w:name="List 2"/>
+    <w:lsdException w:uiPriority="99" w:name="List 3"/>
+    <w:lsdException w:uiPriority="99" w:name="List 4"/>
+    <w:lsdException w:uiPriority="99" w:name="List 5"/>
+    <w:lsdException w:uiPriority="99" w:name="List Bullet 2"/>
+    <w:lsdException w:uiPriority="99" w:name="List Bullet 3"/>
+    <w:lsdException w:uiPriority="99" w:name="List Bullet 4"/>
+    <w:lsdException w:uiPriority="99" w:name="List Bullet 5"/>
+    <w:lsdException w:uiPriority="99" w:name="List Number 2"/>
+    <w:lsdException w:uiPriority="99" w:name="List Number 3"/>
+    <w:lsdException w:uiPriority="99" w:name="List Number 4"/>
+    <w:lsdException w:uiPriority="99" w:name="List Number 5"/>
+    <w:lsdException w:qFormat="1" w:unhideWhenUsed="0" w:uiPriority="10" w:semiHidden="0" w:name="Title"/>
+    <w:lsdException w:uiPriority="99" w:name="Closing"/>
+    <w:lsdException w:uiPriority="99" w:name="Signature"/>
+    <w:lsdException w:uiPriority="1" w:name="Default Paragraph Font"/>
+    <w:lsdException w:uiPriority="99" w:name="Body Text"/>
+    <w:lsdException w:uiPriority="99" w:name="Body Text Indent"/>
+    <w:lsdException w:uiPriority="99" w:name="List Continue"/>
+    <w:lsdException w:uiPriority="99" w:name="List Continue 2"/>
+    <w:lsdException w:uiPriority="99" w:name="List Continue 3"/>
+    <w:lsdException w:uiPriority="99" w:name="List Continue 4"/>
+    <w:lsdException w:uiPriority="99" w:name="List Continue 5"/>
+    <w:lsdException w:uiPriority="99" w:name="Message Header"/>
+    <w:lsdException w:qFormat="1" w:unhideWhenUsed="0" w:uiPriority="11" w:semiHidden="0" w:name="Subtitle"/>
+    <w:lsdException w:uiPriority="99" w:name="Salutation"/>
+    <w:lsdException w:uiPriority="99" w:name="Date"/>
+    <w:lsdException w:uiPriority="99" w:name="Body Text First Indent"/>
+    <w:lsdException w:uiPriority="99" w:name="Body Text First Indent 2"/>
+    <w:lsdException w:uiPriority="99" w:name="Note Heading"/>
+    <w:lsdException w:uiPriority="99" w:name="Body Text 2"/>
+    <w:lsdException w:uiPriority="99" w:name="Body Text 3"/>
+    <w:lsdException w:uiPriority="99" w:name="Body Text Indent 2"/>
+    <w:lsdException w:uiPriority="99" w:name="Body Text Indent 3"/>
+    <w:lsdException w:uiPriority="99" w:name="Block Text"/>
+    <w:lsdException w:uiPriority="99" w:name="Hyperlink"/>
+    <w:lsdException w:uiPriority="99" w:name="FollowedHyperlink"/>
+    <w:lsdException w:qFormat="1" w:unhideWhenUsed="0" w:uiPriority="22" w:semiHidden="0" w:name="Strong"/>
+    <w:lsdException w:qFormat="1" w:unhideWhenUsed="0" w:uiPriority="20" w:semiHidden="0" w:name="Emphasis"/>
+    <w:lsdException w:uiPriority="99" w:name="Document Map"/>
+    <w:lsdException w:uiPriority="99" w:name="Plain Text"/>
+    <w:lsdException w:uiPriority="99" w:name="E-mail Signature"/>
+    <w:lsdException w:uiPriority="99" w:name="Normal (Web)"/>
+    <w:lsdException w:uiPriority="99" w:name="HTML Acronym"/>
+    <w:lsdException w:uiPriority="99" w:name="HTML Address"/>
+    <w:lsdException w:uiPriority="99" w:name="HTML Cite"/>
+    <w:lsdException w:uiPriority="99" w:name="HTML Code"/>
+    <w:lsdException w:uiPriority="99" w:name="HTML Definition"/>
+    <w:lsdException w:uiPriority="99" w:name="HTML Keyboard"/>
+    <w:lsdException w:uiPriority="99" w:name="HTML Preformatted"/>
+    <w:lsdException w:uiPriority="99" w:name="HTML Sample"/>
+    <w:lsdException w:uiPriority="99" w:name="HTML Typewriter"/>
+    <w:lsdException w:uiPriority="99" w:name="HTML Variable"/>
+    <w:lsdException w:uiPriority="99" w:name="Normal Table"/>
+    <w:lsdException w:uiPriority="99" w:name="annotation subject"/>
+    <w:lsdException w:uiPriority="99" w:name="Table Simple 1"/>
+    <w:lsdException w:uiPriority="99" w:name="Table Simple 2"/>
+    <w:lsdException w:uiPriority="99" w:name="Table Simple 3"/>
+    <w:lsdException w:uiPriority="99" w:name="Table Classic 1"/>
+    <w:lsdException w:uiPriority="99" w:name="Table Classic 2"/>
+    <w:lsdException w:uiPriority="99" w:name="Table Classic 3"/>
+    <w:lsdException w:uiPriority="99" w:name="Table Classic 4"/>
+    <w:lsdException w:uiPriority="99" w:name="Table Colorful 1"/>
+    <w:lsdException w:uiPriority="99" w:name="Table Colorful 2"/>
+    <w:lsdException w:uiPriority="99" w:name="Table Colorful 3"/>
+    <w:lsdException w:uiPriority="99" w:name="Table Columns 1"/>
+    <w:lsdException w:uiPriority="99" w:name="Table Columns 2"/>
+    <w:lsdException w:uiPriority="99" w:name="Table Columns 3"/>
+    <w:lsdException w:uiPriority="99" w:name="Table Columns 4"/>
+    <w:lsdException w:uiPriority="99" w:name="Table Columns 5"/>
+    <w:lsdException w:uiPriority="99" w:name="Table Grid 1"/>
+    <w:lsdException w:uiPriority="99" w:name="Table Grid 2"/>
+    <w:lsdException w:uiPriority="99" w:name="Table Grid 3"/>
+    <w:lsdException w:uiPriority="99" w:name="Table Grid 4"/>
+    <w:lsdException w:uiPriority="99" w:name="Table Grid 5"/>
+    <w:lsdException w:uiPriority="99" w:name="Table Grid 6"/>
+    <w:lsdException w:uiPriority="99" w:name="Table Grid 7"/>
+    <w:lsdException w:uiPriority="99" w:name="Table Grid 8"/>
+    <w:lsdException w:uiPriority="99" w:name="Table List 1"/>
+    <w:lsdException w:uiPriority="99" w:name="Table List 2"/>
+    <w:lsdException w:uiPriority="99" w:name="Table List 3"/>
+    <w:lsdException w:uiPriority="99" w:name="Table List 4"/>
+    <w:lsdException w:uiPriority="99" w:name="Table List 5"/>
+    <w:lsdException w:uiPriority="99" w:name="Table List 6"/>
+    <w:lsdException w:uiPriority="99" w:name="Table List 7"/>
+    <w:lsdException w:uiPriority="99" w:name="Table List 8"/>
+    <w:lsdException w:uiPriority="99" w:name="Table 3D effects 1"/>
+    <w:lsdException w:uiPriority="99" w:name="Table 3D effects 2"/>
+    <w:lsdException w:uiPriority="99" w:name="Table 3D effects 3"/>
+    <w:lsdException w:uiPriority="99" w:name="Table Contemporary"/>
+    <w:lsdException w:uiPriority="99" w:name="Table Elegant"/>
+    <w:lsdException w:uiPriority="99" w:name="Table Professional"/>
+    <w:lsdException w:uiPriority="99" w:name="Table Subtle 1"/>
+    <w:lsdException w:uiPriority="99" w:name="Table Subtle 2"/>
+    <w:lsdException w:uiPriority="99" w:name="Table Web 1"/>
+    <w:lsdException w:uiPriority="99" w:name="Table Web 2"/>
+    <w:lsdException w:unhideWhenUsed="0" w:uiPriority="99" w:semiHidden="0" w:name="Table Web 3"/>
+    <w:lsdException w:uiPriority="99" w:name="Balloon Text"/>
+    <w:lsdException w:unhideWhenUsed="0" w:uiPriority="39" w:semiHidden="0" w:name="Table Grid"/>
+    <w:lsdException w:unhideWhenUsed="0" w:uiPriority="99" w:semiHidden="0" w:name="Table Theme"/>
+    <w:lsdException w:unhideWhenUsed="0" w:uiPriority="60" w:semiHidden="0" w:name="Light Shading"/>
+    <w:lsdException w:unhideWhenUsed="0" w:uiPriority="61" w:semiHidden="0" w:name="Light List"/>
+    <w:lsdException w:unhideWhenUsed="0" w:uiPriority="62" w:semiHidden="0" w:name="Light Grid"/>
+    <w:lsdException w:unhideWhenUsed="0" w:uiPriority="63" w:semiHidden="0" w:name="Medium Shading 1"/>
+    <w:lsdException w:unhideWhenUsed="0" w:uiPriority="64" w:semiHidden="0" w:name="Medium Shading 2"/>
+    <w:lsdException w:unhideWhenUsed="0" w:uiPriority="65" w:semiHidden="0" w:name="Medium List 1"/>
+    <w:lsdException w:unhideWhenUsed="0" w:uiPriority="66" w:semiHidden="0" w:name="Medium List 2"/>
+    <w:lsdException w:unhideWhenUsed="0" w:uiPriority="67" w:semiHidden="0" w:name="Medium Grid 1"/>
+    <w:lsdException w:unhideWhenUsed="0" w:uiPriority="68" w:semiHidden="0" w:name="Medium Grid 2"/>
+    <w:lsdException w:unhideWhenUsed="0" w:uiPriority="69" w:semiHidden="0" w:name="Medium Grid 3"/>
+    <w:lsdException w:unhideWhenUsed="0" w:uiPriority="70" w:semiHidden="0" w:name="Dark List"/>
+    <w:lsdException w:unhideWhenUsed="0" w:uiPriority="71" w:semiHidden="0" w:name="Colorful Shading"/>
+    <w:lsdException w:unhideWhenUsed="0" w:uiPriority="72" w:semiHidden="0" w:name="Colorful List"/>
+    <w:lsdException w:unhideWhenUsed="0" w:uiPriority="73" w:semiHidden="0" w:name="Colorful Grid"/>
+    <w:lsdException w:unhideWhenUsed="0" w:uiPriority="60" w:semiHidden="0" w:name="Light Shading Accent 1"/>
+    <w:lsdException w:unhideWhenUsed="0" w:uiPriority="61" w:semiHidden="0" w:name="Light List Accent 1"/>
+    <w:lsdException w:unhideWhenUsed="0" w:uiPriority="62" w:semiHidden="0" w:name="Light Grid Accent 1"/>
+    <w:lsdException w:unhideWhenUsed="0" w:uiPriority="63" w:semiHidden="0" w:name="Medium Shading 1 Accent 1"/>
+    <w:lsdException w:unhideWhenUsed="0" w:uiPriority="64" w:semiHidden="0" w:name="Medium Shading 2 Accent 1"/>
+    <w:lsdException w:unhideWhenUsed="0" w:uiPriority="65" w:semiHidden="0" w:name="Medium List 1 Accent 1"/>
+    <w:lsdException w:qFormat="1" w:unhideWhenUsed="0" w:uiPriority="34" w:semiHidden="0" w:name="List Paragraph"/>
+    <w:lsdException w:unhideWhenUsed="0" w:uiPriority="66" w:semiHidden="0" w:name="Medium List 2 Accent 1"/>
+    <w:lsdException w:unhideWhenUsed="0" w:uiPriority="67" w:semiHidden="0" w:name="Medium Grid 1 Accent 1"/>
+    <w:lsdException w:unhideWhenUsed="0" w:uiPriority="68" w:semiHidden="0" w:name="Medium Grid 2 Accent 1"/>
+    <w:lsdException w:unhideWhenUsed="0" w:uiPriority="69" w:semiHidden="0" w:name="Medium Grid 3 Accent 1"/>
+    <w:lsdException w:unhideWhenUsed="0" w:uiPriority="70" w:semiHidden="0" w:name="Dark List Accent 1"/>
+    <w:lsdException w:unhideWhenUsed="0" w:uiPriority="71" w:semiHidden="0" w:name="Colorful Shading Accent 1"/>
+    <w:lsdException w:unhideWhenUsed="0" w:uiPriority="72" w:semiHidden="0" w:name="Colorful List Accent 1"/>
+    <w:lsdException w:unhideWhenUsed="0" w:uiPriority="73" w:semiHidden="0" w:name="Colorful Grid Accent 1"/>
+    <w:lsdException w:unhideWhenUsed="0" w:uiPriority="60" w:semiHidden="0" w:name="Light Shading Accent 2"/>
+    <w:lsdException w:unhideWhenUsed="0" w:uiPriority="61" w:semiHidden="0" w:name="Light List Accent 2"/>
+    <w:lsdException w:unhideWhenUsed="0" w:uiPriority="62" w:semiHidden="0" w:name="Light Grid Accent 2"/>
+    <w:lsdException w:unhideWhenUsed="0" w:uiPriority="63" w:semiHidden="0" w:name="Medium Shading 1 Accent 2"/>
+    <w:lsdException w:unhideWhenUsed="0" w:uiPriority="64" w:semiHidden="0" w:name="Medium Shading 2 Accent 2"/>
+    <w:lsdException w:unhideWhenUsed="0" w:uiPriority="65" w:semiHidden="0" w:name="Medium List 1 Accent 2"/>
+    <w:lsdException w:unhideWhenUsed="0" w:uiPriority="66" w:semiHidden="0" w:name="Medium List 2 Accent 2"/>
+    <w:lsdException w:unhideWhenUsed="0" w:uiPriority="67" w:semiHidden="0" w:name="Medium Grid 1 Accent 2"/>
+    <w:lsdException w:unhideWhenUsed="0" w:uiPriority="68" w:semiHidden="0" w:name="Medium Grid 2 Accent 2"/>
+    <w:lsdException w:unhideWhenUsed="0" w:uiPriority="69" w:semiHidden="0" w:name="Medium Grid 3 Accent 2"/>
+    <w:lsdException w:unhideWhenUsed="0" w:uiPriority="70" w:semiHidden="0" w:name="Dark List Accent 2"/>
+    <w:lsdException w:unhideWhenUsed="0" w:uiPriority="71" w:semiHidden="0" w:name="Colorful Shading Accent 2"/>
+    <w:lsdException w:unhideWhenUsed="0" w:uiPriority="72" w:semiHidden="0" w:name="Colorful List Accent 2"/>
+    <w:lsdException w:unhideWhenUsed="0" w:uiPriority="73" w:semiHidden="0" w:name="Colorful Grid Accent 2"/>
+    <w:lsdException w:unhideWhenUsed="0" w:uiPriority="60" w:semiHidden="0" w:name="Light Shading Accent 3"/>
+    <w:lsdException w:unhideWhenUsed="0" w:uiPriority="61" w:semiHidden="0" w:name="Light List Accent 3"/>
+    <w:lsdException w:unhideWhenUsed="0" w:uiPriority="62" w:semiHidden="0" w:name="Light Grid Accent 3"/>
+    <w:lsdException w:unhideWhenUsed="0" w:uiPriority="63" w:semiHidden="0" w:name="Medium Shading 1 Accent 3"/>
+    <w:lsdException w:unhideWhenUsed="0" w:uiPriority="64" w:semiHidden="0" w:name="Medium Shading 2 Accent 3"/>
+    <w:lsdException w:unhideWhenUsed="0" w:uiPriority="65" w:semiHidden="0" w:name="Medium List 1 Accent 3"/>
+    <w:lsdException w:unhideWhenUsed="0" w:uiPriority="66" w:semiHidden="0" w:name="Medium List 2 Accent 3"/>
+    <w:lsdException w:unhideWhenUsed="0" w:uiPriority="67" w:semiHidden="0" w:name="Medium Grid 1 Accent 3"/>
+    <w:lsdException w:unhideWhenUsed="0" w:uiPriority="68" w:semiHidden="0" w:name="Medium Grid 2 Accent 3"/>
+    <w:lsdException w:unhideWhenUsed="0" w:uiPriority="69" w:semiHidden="0" w:name="Medium Grid 3 Accent 3"/>
+    <w:lsdException w:unhideWhenUsed="0" w:uiPriority="70" w:semiHidden="0" w:name="Dark List Accent 3"/>
+    <w:lsdException w:unhideWhenUsed="0" w:uiPriority="71" w:semiHidden="0" w:name="Colorful Shading Accent 3"/>
+    <w:lsdException w:unhideWhenUsed="0" w:uiPriority="72" w:semiHidden="0" w:name="Colorful List Accent 3"/>
+    <w:lsdException w:unhideWhenUsed="0" w:uiPriority="73" w:semiHidden="0" w:name="Colorful Grid Accent 3"/>
+    <w:lsdException w:unhideWhenUsed="0" w:uiPriority="60" w:semiHidden="0" w:name="Light Shading Accent 4"/>
+    <w:lsdException w:unhideWhenUsed="0" w:uiPriority="61" w:semiHidden="0" w:name="Light List Accent 4"/>
+    <w:lsdException w:unhideWhenUsed="0" w:uiPriority="62" w:semiHidden="0" w:name="Light Grid Accent 4"/>
+    <w:lsdException w:unhideWhenUsed="0" w:uiPriority="63" w:semiHidden="0" w:name="Medium Shading 1 Accent 4"/>
+    <w:lsdException w:unhideWhenUsed="0" w:uiPriority="64" w:semiHidden="0" w:name="Medium Shading 2 Accent 4"/>
+    <w:lsdException w:unhideWhenUsed="0" w:uiPriority="65" w:semiHidden="0" w:name="Medium List 1 Accent 4"/>
+    <w:lsdException w:unhideWhenUsed="0" w:uiPriority="66" w:semiHidden="0" w:name="Medium List 2 Accent 4"/>
+    <w:lsdException w:unhideWhenUsed="0" w:uiPriority="67" w:semiHidden="0" w:name="Medium Grid 1 Accent 4"/>
+    <w:lsdException w:unhideWhenUsed="0" w:uiPriority="68" w:semiHidden="0" w:name="Medium Grid 2 Accent 4"/>
+    <w:lsdException w:unhideWhenUsed="0" w:uiPriority="69" w:semiHidden="0" w:name="Medium Grid 3 Accent 4"/>
+    <w:lsdException w:unhideWhenUsed="0" w:uiPriority="70" w:semiHidden="0" w:name="Dark List Accent 4"/>
+    <w:lsdException w:unhideWhenUsed="0" w:uiPriority="71" w:semiHidden="0" w:name="Colorful Shading Accent 4"/>
+    <w:lsdException w:unhideWhenUsed="0" w:uiPriority="72" w:semiHidden="0" w:name="Colorful List Accent 4"/>
+    <w:lsdException w:unhideWhenUsed="0" w:uiPriority="73" w:semiHidden="0" w:name="Colorful Grid Accent 4"/>
+    <w:lsdException w:unhideWhenUsed="0" w:uiPriority="60" w:semiHidden="0" w:name="Light Shading Accent 5"/>
+    <w:lsdException w:unhideWhenUsed="0" w:uiPriority="61" w:semiHidden="0" w:name="Light List Accent 5"/>
+    <w:lsdException w:unhideWhenUsed="0" w:uiPriority="62" w:semiHidden="0" w:name="Light Grid Accent 5"/>
+    <w:lsdException w:unhideWhenUsed="0" w:uiPriority="63" w:semiHidden="0" w:name="Medium Shading 1 Accent 5"/>
+    <w:lsdException w:unhideWhenUsed="0" w:uiPriority="64" w:semiHidden="0" w:name="Medium Shading 2 Accent 5"/>
+    <w:lsdException w:unhideWhenUsed="0" w:uiPriority="65" w:semiHidden="0" w:name="Medium List 1 Accent 5"/>
+    <w:lsdException w:unhideWhenUsed="0" w:uiPriority="66" w:semiHidden="0" w:name="Medium List 2 Accent 5"/>
+    <w:lsdException w:unhideWhenUsed="0" w:uiPriority="67" w:semiHidden="0" w:name="Medium Grid 1 Accent 5"/>
+    <w:lsdException w:unhideWhenUsed="0" w:uiPriority="68" w:semiHidden="0" w:name="Medium Grid 2 Accent 5"/>
+    <w:lsdException w:unhideWhenUsed="0" w:uiPriority="69" w:semiHidden="0" w:name="Medium Grid 3 Accent 5"/>
+    <w:lsdException w:unhideWhenUsed="0" w:uiPriority="70" w:semiHidden="0" w:name="Dark List Accent 5"/>
+    <w:lsdException w:unhideWhenUsed="0" w:uiPriority="71" w:semiHidden="0" w:name="Colorful Shading Accent 5"/>
+    <w:lsdException w:unhideWhenUsed="0" w:uiPriority="72" w:semiHidden="0" w:name="Colorful List Accent 5"/>
+    <w:lsdException w:unhideWhenUsed="0" w:uiPriority="73" w:semiHidden="0" w:name="Colorful Grid Accent 5"/>
+    <w:lsdException w:unhideWhenUsed="0" w:uiPriority="60" w:semiHidden="0" w:name="Light Shading Accent 6"/>
+    <w:lsdException w:unhideWhenUsed="0" w:uiPriority="61" w:semiHidden="0" w:name="Light List Accent 6"/>
+    <w:lsdException w:unhideWhenUsed="0" w:uiPriority="62" w:semiHidden="0" w:name="Light Grid Accent 6"/>
+    <w:lsdException w:unhideWhenUsed="0" w:uiPriority="63" w:semiHidden="0" w:name="Medium Shading 1 Accent 6"/>
+    <w:lsdException w:unhideWhenUsed="0" w:uiPriority="64" w:semiHidden="0" w:name="Medium Shading 2 Accent 6"/>
+    <w:lsdException w:unhideWhenUsed="0" w:uiPriority="65" w:semiHidden="0" w:name="Medium List 1 Accent 6"/>
+    <w:lsdException w:unhideWhenUsed="0" w:uiPriority="66" w:semiHidden="0" w:name="Medium List 2 Accent 6"/>
+    <w:lsdException w:unhideWhenUsed="0" w:uiPriority="67" w:semiHidden="0" w:name="Medium Grid 1 Accent 6"/>
+    <w:lsdException w:unhideWhenUsed="0" w:uiPriority="68" w:semiHidden="0" w:name="Medium Grid 2 Accent 6"/>
+    <w:lsdException w:unhideWhenUsed="0" w:uiPriority="69" w:semiHidden="0" w:name="Medium Grid 3 Accent 6"/>
+    <w:lsdException w:unhideWhenUsed="0" w:uiPriority="70" w:semiHidden="0" w:name="Dark List Accent 6"/>
+    <w:lsdException w:unhideWhenUsed="0" w:uiPriority="71" w:semiHidden="0" w:name="Colorful Shading Accent 6"/>
+    <w:lsdException w:unhideWhenUsed="0" w:uiPriority="72" w:semiHidden="0" w:name="Colorful List Accent 6"/>
+    <w:lsdException w:unhideWhenUsed="0" w:uiPriority="73" w:semiHidden="0" w:name="Colorful Grid Accent 6"/>
   </w:latentStyles>
-  <w:style w:type="paragraph" w:default="1" w:styleId="Normal">
+  <w:style w:type="paragraph" w:default="1" w:styleId="1">
     <w:name w:val="Normal"/>
     <w:qFormat/>
-    <w:rsid w:val="00165CEA"/>
+    <w:uiPriority w:val="0"/>
+    <w:pPr>
+      <w:spacing w:after="160" w:line="259" w:lineRule="auto"/>
+    </w:pPr>
+    <w:rPr>
+      <w:rFonts w:asciiTheme="minorHAnsi" w:hAnsiTheme="minorHAnsi" w:eastAsiaTheme="minorHAnsi" w:cstheme="minorBidi"/>
+      <w:sz w:val="22"/>
+      <w:szCs w:val="22"/>
+      <w:lang w:val="en-SG" w:eastAsia="en-US" w:bidi="ar-SA"/>
+    </w:rPr>
   </w:style>
-  <w:style w:type="character" w:default="1" w:styleId="DefaultParagraphFont">
+  <w:style w:type="character" w:default="1" w:styleId="2">
     <w:name w:val="Default Paragraph Font"/>
-    <w:uiPriority w:val="1"/>
     <w:semiHidden/>
     <w:unhideWhenUsed/>
+    <w:uiPriority w:val="1"/>
   </w:style>
-  <w:style w:type="table" w:default="1" w:styleId="TableNormal">
+  <w:style w:type="table" w:default="1" w:styleId="3">
     <w:name w:val="Normal Table"/>
-    <w:uiPriority w:val="99"/>
     <w:semiHidden/>
     <w:unhideWhenUsed/>
+    <w:uiPriority w:val="99"/>
     <w:tblPr>
-      <w:tblInd w:w="0" w:type="dxa"/>
       <w:tblCellMar>
         <w:top w:w="0" w:type="dxa"/>
         <w:left w:w="108" w:type="dxa"/>
@@ -3090,18 +2761,11 @@
       </w:tblCellMar>
     </w:tblPr>
   </w:style>
-  <w:style w:type="numbering" w:default="1" w:styleId="NoList">
-    <w:name w:val="No List"/>
-    <w:uiPriority w:val="99"/>
-    <w:semiHidden/>
-    <w:unhideWhenUsed/>
-  </w:style>
-  <w:style w:type="paragraph" w:styleId="ListParagraph">
+  <w:style w:type="paragraph" w:styleId="4">
     <w:name w:val="List Paragraph"/>
-    <w:basedOn w:val="Normal"/>
+    <w:basedOn w:val="1"/>
+    <w:qFormat/>
     <w:uiPriority w:val="34"/>
-    <w:qFormat/>
-    <w:rsid w:val="007A5834"/>
     <w:pPr>
       <w:ind w:left="720"/>
       <w:contextualSpacing/>
@@ -3153,7 +2817,7 @@
     </a:clrScheme>
     <a:fontScheme name="Office">
       <a:majorFont>
-        <a:latin typeface="Calibri Light" panose="020F0302020204030204"/>
+        <a:latin typeface="Calibri Light"/>
         <a:ea typeface=""/>
         <a:cs typeface=""/>
         <a:font script="Jpan" typeface="游ゴシック Light"/>
@@ -3186,26 +2850,9 @@
         <a:font script="Viet" typeface="Times New Roman"/>
         <a:font script="Uigh" typeface="Microsoft Uighur"/>
         <a:font script="Geor" typeface="Sylfaen"/>
-        <a:font script="Armn" typeface="Arial"/>
-        <a:font script="Bugi" typeface="Leelawadee UI"/>
-        <a:font script="Bopo" typeface="Microsoft JhengHei"/>
-        <a:font script="Java" typeface="Javanese Text"/>
-        <a:font script="Lisu" typeface="Segoe UI"/>
-        <a:font script="Mymr" typeface="Myanmar Text"/>
-        <a:font script="Nkoo" typeface="Ebrima"/>
-        <a:font script="Olck" typeface="Nirmala UI"/>
-        <a:font script="Osma" typeface="Ebrima"/>
-        <a:font script="Phag" typeface="Phagspa"/>
-        <a:font script="Syrn" typeface="Estrangelo Edessa"/>
-        <a:font script="Syrj" typeface="Estrangelo Edessa"/>
-        <a:font script="Syre" typeface="Estrangelo Edessa"/>
-        <a:font script="Sora" typeface="Nirmala UI"/>
-        <a:font script="Tale" typeface="Microsoft Tai Le"/>
-        <a:font script="Talu" typeface="Microsoft New Tai Lue"/>
-        <a:font script="Tfng" typeface="Ebrima"/>
       </a:majorFont>
       <a:minorFont>
-        <a:latin typeface="Calibri" panose="020F0502020204030204"/>
+        <a:latin typeface="Calibri"/>
         <a:ea typeface=""/>
         <a:cs typeface=""/>
         <a:font script="Jpan" typeface="游明朝"/>
@@ -3238,23 +2885,6 @@
         <a:font script="Viet" typeface="Arial"/>
         <a:font script="Uigh" typeface="Microsoft Uighur"/>
         <a:font script="Geor" typeface="Sylfaen"/>
-        <a:font script="Armn" typeface="Arial"/>
-        <a:font script="Bugi" typeface="Leelawadee UI"/>
-        <a:font script="Bopo" typeface="Microsoft JhengHei"/>
-        <a:font script="Java" typeface="Javanese Text"/>
-        <a:font script="Lisu" typeface="Segoe UI"/>
-        <a:font script="Mymr" typeface="Myanmar Text"/>
-        <a:font script="Nkoo" typeface="Ebrima"/>
-        <a:font script="Olck" typeface="Nirmala UI"/>
-        <a:font script="Osma" typeface="Ebrima"/>
-        <a:font script="Phag" typeface="Phagspa"/>
-        <a:font script="Syrn" typeface="Estrangelo Edessa"/>
-        <a:font script="Syrj" typeface="Estrangelo Edessa"/>
-        <a:font script="Syre" typeface="Estrangelo Edessa"/>
-        <a:font script="Sora" typeface="Nirmala UI"/>
-        <a:font script="Tale" typeface="Microsoft Tai Le"/>
-        <a:font script="Talu" typeface="Microsoft New Tai Lue"/>
-        <a:font script="Tfng" typeface="Ebrima"/>
       </a:minorFont>
     </a:fontScheme>
     <a:fmtScheme name="Office">
@@ -3396,11 +3026,22 @@
     </a:fmtScheme>
   </a:themeElements>
   <a:objectDefaults/>
-  <a:extraClrSchemeLst/>
-  <a:extLst>
-    <a:ext uri="{05A4C25C-085E-4340-85A3-A5531E510DB2}">
-      <thm15:themeFamily xmlns:thm15="http://schemas.microsoft.com/office/thememl/2012/main" name="Office Theme" id="{62F939B6-93AF-4DB8-9C6B-D6C7DFDC589F}" vid="{4A3C46E8-61CC-4603-A589-7422A47A8E4A}"/>
-    </a:ext>
-  </a:extLst>
 </a:theme>
+</file>
+
+<file path=customXml/item1.xml><?xml version="1.0" encoding="utf-8"?>
+<s:customData xmlns="http://www.wps.cn/officeDocument/2013/wpsCustomData" xmlns:s="http://www.wps.cn/officeDocument/2013/wpsCustomData">
+  <customSectProps/>
+  <customShpExts>
+    <customShpInfo spid="_x0000_s1026" textRotate="1"/>
+  </customShpExts>
+</s:customData>
+</file>
+
+<file path=customXml/itemProps1.xml><?xml version="1.0" encoding="utf-8"?>
+<ds:datastoreItem xmlns:ds="http://schemas.openxmlformats.org/officeDocument/2006/customXml" ds:itemID="{B1977F7D-205B-4081-913C-38D41E755F92}">
+  <ds:schemaRefs>
+    <ds:schemaRef ds:uri="http://www.wps.cn/officeDocument/2013/wpsCustomData"/>
+  </ds:schemaRefs>
+</ds:datastoreItem>
 </file>
</xml_diff>